<commit_message>
Handle parameters in mykmeans.py, add more noise in myplots.py, 1.3 1.4 in report
</commit_message>
<xml_diff>
--- a/1412034_1412186_1412382.docx
+++ b/1412034_1412186_1412382.docx
@@ -490,7 +490,7 @@
               <w:rPr>
                 <w:rFonts w:ascii="Arial" w:hAnsi="Arial" w:cs="Arial"/>
               </w:rPr>
-              <w:t>651.0</w:t>
+              <w:t>327.57</w:t>
             </w:r>
           </w:p>
         </w:tc>
@@ -514,7 +514,7 @@
               <w:rPr>
                 <w:rFonts w:ascii="Arial" w:hAnsi="Arial" w:cs="Arial"/>
               </w:rPr>
-              <w:t>472.0</w:t>
+              <w:t>327.57</w:t>
             </w:r>
           </w:p>
         </w:tc>
@@ -538,7 +538,7 @@
               <w:rPr>
                 <w:rFonts w:ascii="Arial" w:hAnsi="Arial" w:cs="Arial"/>
               </w:rPr>
-              <w:t>472.0</w:t>
+              <w:t>485.54</w:t>
             </w:r>
           </w:p>
         </w:tc>
@@ -562,7 +562,7 @@
               <w:rPr>
                 <w:rFonts w:ascii="Arial" w:hAnsi="Arial" w:cs="Arial"/>
               </w:rPr>
-              <w:t>506.0</w:t>
+              <w:t>313.13</w:t>
             </w:r>
           </w:p>
         </w:tc>
@@ -585,7 +585,7 @@
               <w:rPr>
                 <w:rFonts w:ascii="Arial" w:hAnsi="Arial" w:cs="Arial"/>
               </w:rPr>
-              <w:t>506.0</w:t>
+              <w:t>313.13</w:t>
             </w:r>
           </w:p>
         </w:tc>
@@ -607,7 +607,7 @@
               <w:rPr>
                 <w:rFonts w:ascii="Arial" w:hAnsi="Arial" w:cs="Arial"/>
               </w:rPr>
-              <w:t>472.0</w:t>
+              <w:t>313.13</w:t>
             </w:r>
           </w:p>
         </w:tc>
@@ -656,7 +656,7 @@
               <w:rPr>
                 <w:rFonts w:ascii="Arial" w:hAnsi="Arial" w:cs="Arial"/>
               </w:rPr>
-              <w:t>492.0</w:t>
+              <w:t>305.03</w:t>
             </w:r>
           </w:p>
         </w:tc>
@@ -681,7 +681,7 @@
               <w:rPr>
                 <w:rFonts w:ascii="Arial" w:hAnsi="Arial" w:cs="Arial"/>
               </w:rPr>
-              <w:t>427.0</w:t>
+              <w:t>206.50</w:t>
             </w:r>
           </w:p>
         </w:tc>
@@ -706,7 +706,7 @@
               <w:rPr>
                 <w:rFonts w:ascii="Arial" w:hAnsi="Arial" w:cs="Arial"/>
               </w:rPr>
-              <w:t>391.0</w:t>
+              <w:t>261.78</w:t>
             </w:r>
           </w:p>
         </w:tc>
@@ -731,7 +731,7 @@
               <w:rPr>
                 <w:rFonts w:ascii="Arial" w:hAnsi="Arial" w:cs="Arial"/>
               </w:rPr>
-              <w:t>494.0</w:t>
+              <w:t>296.73</w:t>
             </w:r>
           </w:p>
         </w:tc>
@@ -755,7 +755,7 @@
               <w:rPr>
                 <w:rFonts w:ascii="Arial" w:hAnsi="Arial" w:cs="Arial"/>
               </w:rPr>
-              <w:t>360.0</w:t>
+              <w:t>206.50</w:t>
             </w:r>
           </w:p>
         </w:tc>
@@ -778,7 +778,7 @@
               <w:rPr>
                 <w:rFonts w:ascii="Arial" w:hAnsi="Arial" w:cs="Arial"/>
               </w:rPr>
-              <w:t>360.0</w:t>
+              <w:t>206.50</w:t>
             </w:r>
           </w:p>
         </w:tc>
@@ -827,7 +827,7 @@
               <w:rPr>
                 <w:rFonts w:ascii="Arial" w:hAnsi="Arial" w:cs="Arial"/>
               </w:rPr>
-              <w:t>316.0</w:t>
+              <w:t>192.90</w:t>
             </w:r>
           </w:p>
         </w:tc>
@@ -852,7 +852,7 @@
               <w:rPr>
                 <w:rFonts w:ascii="Arial" w:hAnsi="Arial" w:cs="Arial"/>
               </w:rPr>
-              <w:t>335.0</w:t>
+              <w:t>171.96</w:t>
             </w:r>
           </w:p>
         </w:tc>
@@ -877,7 +877,7 @@
               <w:rPr>
                 <w:rFonts w:ascii="Arial" w:hAnsi="Arial" w:cs="Arial"/>
               </w:rPr>
-              <w:t>374.0</w:t>
+              <w:t>245.70</w:t>
             </w:r>
           </w:p>
         </w:tc>
@@ -902,7 +902,7 @@
               <w:rPr>
                 <w:rFonts w:ascii="Arial" w:hAnsi="Arial" w:cs="Arial"/>
               </w:rPr>
-              <w:t>335.0</w:t>
+              <w:t>188.89</w:t>
             </w:r>
           </w:p>
         </w:tc>
@@ -926,7 +926,7 @@
               <w:rPr>
                 <w:rFonts w:ascii="Arial" w:hAnsi="Arial" w:cs="Arial"/>
               </w:rPr>
-              <w:t>275.0</w:t>
+              <w:t>188.89</w:t>
             </w:r>
           </w:p>
         </w:tc>
@@ -949,7 +949,7 @@
               <w:rPr>
                 <w:rFonts w:ascii="Arial" w:hAnsi="Arial" w:cs="Arial"/>
               </w:rPr>
-              <w:t>275.0</w:t>
+              <w:t>171.96</w:t>
             </w:r>
           </w:p>
         </w:tc>
@@ -998,7 +998,7 @@
               <w:rPr>
                 <w:rFonts w:ascii="Arial" w:hAnsi="Arial" w:cs="Arial"/>
               </w:rPr>
-              <w:t>317.0</w:t>
+              <w:t>169.31</w:t>
             </w:r>
           </w:p>
         </w:tc>
@@ -1023,7 +1023,7 @@
               <w:rPr>
                 <w:rFonts w:ascii="Arial" w:hAnsi="Arial" w:cs="Arial"/>
               </w:rPr>
-              <w:t>287.0</w:t>
+              <w:t>161.05</w:t>
             </w:r>
           </w:p>
         </w:tc>
@@ -1048,7 +1048,7 @@
               <w:rPr>
                 <w:rFonts w:ascii="Arial" w:hAnsi="Arial" w:cs="Arial"/>
               </w:rPr>
-              <w:t>268.0</w:t>
+              <w:t>137.75</w:t>
             </w:r>
           </w:p>
         </w:tc>
@@ -1073,7 +1073,7 @@
               <w:rPr>
                 <w:rFonts w:ascii="Arial" w:hAnsi="Arial" w:cs="Arial"/>
               </w:rPr>
-              <w:t>371.0</w:t>
+              <w:t>155.36</w:t>
             </w:r>
           </w:p>
         </w:tc>
@@ -1097,7 +1097,7 @@
               <w:rPr>
                 <w:rFonts w:ascii="Arial" w:hAnsi="Arial" w:cs="Arial"/>
               </w:rPr>
-              <w:t>289.0</w:t>
+              <w:t>171.82</w:t>
             </w:r>
           </w:p>
         </w:tc>
@@ -1120,7 +1120,7 @@
               <w:rPr>
                 <w:rFonts w:ascii="Arial" w:hAnsi="Arial" w:cs="Arial"/>
               </w:rPr>
-              <w:t>268.0</w:t>
+              <w:t>137.75</w:t>
             </w:r>
           </w:p>
         </w:tc>
@@ -1167,7 +1167,7 @@
               <w:rPr>
                 <w:rFonts w:ascii="Arial" w:hAnsi="Arial" w:cs="Arial"/>
               </w:rPr>
-              <w:t>276.0</w:t>
+              <w:t>124.83</w:t>
             </w:r>
           </w:p>
         </w:tc>
@@ -1191,7 +1191,7 @@
               <w:rPr>
                 <w:rFonts w:ascii="Arial" w:hAnsi="Arial" w:cs="Arial"/>
               </w:rPr>
-              <w:t>267.0</w:t>
+              <w:t>114.75</w:t>
             </w:r>
           </w:p>
         </w:tc>
@@ -1215,7 +1215,7 @@
               <w:rPr>
                 <w:rFonts w:ascii="Arial" w:hAnsi="Arial" w:cs="Arial"/>
               </w:rPr>
-              <w:t>216.0</w:t>
+              <w:t>106.87</w:t>
             </w:r>
           </w:p>
         </w:tc>
@@ -1239,7 +1239,7 @@
               <w:rPr>
                 <w:rFonts w:ascii="Arial" w:hAnsi="Arial" w:cs="Arial"/>
               </w:rPr>
-              <w:t>201.0</w:t>
+              <w:t>101.42</w:t>
             </w:r>
           </w:p>
         </w:tc>
@@ -1262,7 +1262,7 @@
               <w:rPr>
                 <w:rFonts w:ascii="Arial" w:hAnsi="Arial" w:cs="Arial"/>
               </w:rPr>
-              <w:t>265.0</w:t>
+              <w:t>144.93</w:t>
             </w:r>
           </w:p>
         </w:tc>
@@ -1284,7 +1284,7 @@
               <w:rPr>
                 <w:rFonts w:ascii="Arial" w:hAnsi="Arial" w:cs="Arial"/>
               </w:rPr>
-              <w:t>201.0</w:t>
+              <w:t>101.42</w:t>
             </w:r>
           </w:p>
         </w:tc>
@@ -1482,6 +1482,34 @@
         </w:rPr>
         <w:t xml:space="preserve"> </w:t>
       </w:r>
+      <w:proofErr w:type="spellStart"/>
+      <w:r>
+        <w:rPr>
+          <w:rFonts w:ascii="Arial" w:hAnsi="Arial" w:cs="Arial"/>
+        </w:rPr>
+        <w:t>tốt</w:t>
+      </w:r>
+      <w:proofErr w:type="spellEnd"/>
+      <w:r>
+        <w:rPr>
+          <w:rFonts w:ascii="Arial" w:hAnsi="Arial" w:cs="Arial"/>
+        </w:rPr>
+        <w:t xml:space="preserve"> </w:t>
+      </w:r>
+      <w:proofErr w:type="spellStart"/>
+      <w:r>
+        <w:rPr>
+          <w:rFonts w:ascii="Arial" w:hAnsi="Arial" w:cs="Arial"/>
+        </w:rPr>
+        <w:t>nhất</w:t>
+      </w:r>
+      <w:proofErr w:type="spellEnd"/>
+      <w:r>
+        <w:rPr>
+          <w:rFonts w:ascii="Arial" w:hAnsi="Arial" w:cs="Arial"/>
+        </w:rPr>
+        <w:t xml:space="preserve"> </w:t>
+      </w:r>
       <m:oMath>
         <m:sSub>
           <m:sSubPr>
@@ -1521,34 +1549,6 @@
         <w:rPr>
           <w:rFonts w:ascii="Arial" w:hAnsi="Arial" w:cs="Arial"/>
         </w:rPr>
-        <w:t>nên</w:t>
-      </w:r>
-      <w:proofErr w:type="spellEnd"/>
-      <w:r>
-        <w:rPr>
-          <w:rFonts w:ascii="Arial" w:hAnsi="Arial" w:cs="Arial"/>
-        </w:rPr>
-        <w:t xml:space="preserve"> </w:t>
-      </w:r>
-      <w:proofErr w:type="spellStart"/>
-      <w:r>
-        <w:rPr>
-          <w:rFonts w:ascii="Arial" w:hAnsi="Arial" w:cs="Arial"/>
-        </w:rPr>
-        <w:t>là</w:t>
-      </w:r>
-      <w:proofErr w:type="spellEnd"/>
-      <w:r>
-        <w:rPr>
-          <w:rFonts w:ascii="Arial" w:hAnsi="Arial" w:cs="Arial"/>
-        </w:rPr>
-        <w:t xml:space="preserve"> </w:t>
-      </w:r>
-      <w:proofErr w:type="spellStart"/>
-      <w:r>
-        <w:rPr>
-          <w:rFonts w:ascii="Arial" w:hAnsi="Arial" w:cs="Arial"/>
-        </w:rPr>
         <w:t>bằng</w:t>
       </w:r>
       <w:proofErr w:type="spellEnd"/>
@@ -1561,6 +1561,7 @@
     </w:p>
     <w:p>
       <w:pPr>
+        <w:pStyle w:val="ListParagraph"/>
         <w:rPr>
           <w:rFonts w:ascii="Arial" w:hAnsi="Arial" w:cs="Arial"/>
         </w:rPr>
@@ -1568,36 +1569,361 @@
     </w:p>
     <w:p>
       <w:pPr>
-        <w:rPr>
-          <w:rFonts w:ascii="Arial" w:hAnsi="Arial" w:cs="Arial"/>
-        </w:rPr>
-      </w:pPr>
+        <w:pStyle w:val="Heading1"/>
+        <w:rPr>
+          <w:rFonts w:ascii="Arial" w:hAnsi="Arial" w:cs="Arial"/>
+        </w:rPr>
+      </w:pPr>
+      <w:r>
+        <w:rPr>
+          <w:rFonts w:ascii="Arial" w:hAnsi="Arial" w:cs="Arial"/>
+        </w:rPr>
+        <w:t>1.3</w:t>
+      </w:r>
+      <w:r>
+        <w:rPr>
+          <w:rFonts w:ascii="Arial" w:hAnsi="Arial" w:cs="Arial"/>
+        </w:rPr>
+        <w:t xml:space="preserve">: BÁO CÁO KẾT QUẢ THỰC NGHIỆM </w:t>
+      </w:r>
+      <w:r>
+        <w:rPr>
+          <w:rFonts w:ascii="Arial" w:hAnsi="Arial" w:cs="Arial"/>
+        </w:rPr>
+        <w:t>độ đo khoảng cách</w:t>
+      </w:r>
     </w:p>
     <w:p>
       <w:pPr>
-        <w:pStyle w:val="Heading1"/>
-        <w:rPr>
-          <w:rFonts w:ascii="Arial" w:hAnsi="Arial" w:cs="Arial"/>
-        </w:rPr>
-      </w:pPr>
-      <w:r>
-        <w:rPr>
-          <w:rFonts w:ascii="Arial" w:hAnsi="Arial" w:cs="Arial"/>
-        </w:rPr>
-        <w:t>1.3</w:t>
-      </w:r>
-      <w:r>
-        <w:rPr>
-          <w:rFonts w:ascii="Arial" w:hAnsi="Arial" w:cs="Arial"/>
-        </w:rPr>
-        <w:t xml:space="preserve">: BÁO CÁO KẾT QUẢ THỰC NGHIỆM </w:t>
-      </w:r>
-      <w:r>
-        <w:rPr>
-          <w:rFonts w:ascii="Arial" w:hAnsi="Arial" w:cs="Arial"/>
-        </w:rPr>
-        <w:t>độ đo khoảng cách</w:t>
-      </w:r>
+        <w:pStyle w:val="ListParagraph"/>
+        <w:numPr>
+          <w:ilvl w:val="0"/>
+          <w:numId w:val="19"/>
+        </w:numPr>
+        <w:rPr>
+          <w:b/>
+        </w:rPr>
+      </w:pPr>
+      <w:proofErr w:type="spellStart"/>
+      <w:r>
+        <w:rPr>
+          <w:b/>
+        </w:rPr>
+        <w:t>Sử</w:t>
+      </w:r>
+      <w:proofErr w:type="spellEnd"/>
+      <w:r>
+        <w:rPr>
+          <w:b/>
+        </w:rPr>
+        <w:t xml:space="preserve"> </w:t>
+      </w:r>
+      <w:proofErr w:type="spellStart"/>
+      <w:r>
+        <w:rPr>
+          <w:b/>
+        </w:rPr>
+        <w:t>dụng</w:t>
+      </w:r>
+      <w:proofErr w:type="spellEnd"/>
+      <w:r>
+        <w:rPr>
+          <w:b/>
+        </w:rPr>
+        <w:t xml:space="preserve"> </w:t>
+      </w:r>
+      <w:proofErr w:type="spellStart"/>
+      <w:r>
+        <w:rPr>
+          <w:b/>
+        </w:rPr>
+        <w:t>khoảng</w:t>
+      </w:r>
+      <w:proofErr w:type="spellEnd"/>
+      <w:r>
+        <w:rPr>
+          <w:b/>
+        </w:rPr>
+        <w:t xml:space="preserve"> </w:t>
+      </w:r>
+      <w:proofErr w:type="spellStart"/>
+      <w:r>
+        <w:rPr>
+          <w:b/>
+        </w:rPr>
+        <w:t>cách</w:t>
+      </w:r>
+      <w:proofErr w:type="spellEnd"/>
+      <w:r>
+        <w:rPr>
+          <w:b/>
+        </w:rPr>
+        <w:t xml:space="preserve"> Manhattan:</w:t>
+      </w:r>
+    </w:p>
+    <w:tbl>
+      <w:tblPr>
+        <w:tblStyle w:val="TableGrid"/>
+        <w:tblW w:w="0" w:type="auto"/>
+        <w:tblLook w:val="04A0" w:firstRow="1" w:lastRow="0" w:firstColumn="1" w:lastColumn="0" w:noHBand="0" w:noVBand="1"/>
+      </w:tblPr>
+      <w:tblGrid>
+        <w:gridCol w:w="4675"/>
+        <w:gridCol w:w="4675"/>
+      </w:tblGrid>
+      <w:tr>
+        <w:tc>
+          <w:tcPr>
+            <w:tcW w:w="4675" w:type="dxa"/>
+            <w:shd w:val="pct12" w:color="auto" w:fill="auto"/>
+          </w:tcPr>
+          <w:p>
+            <w:pPr>
+              <w:jc w:val="center"/>
+              <w:rPr>
+                <w:rFonts w:ascii="Arial" w:hAnsi="Arial" w:cs="Arial"/>
+                <w:b/>
+              </w:rPr>
+            </w:pPr>
+            <w:r>
+              <w:rPr>
+                <w:rFonts w:ascii="Arial" w:hAnsi="Arial" w:cs="Arial"/>
+                <w:b/>
+              </w:rPr>
+              <w:t>K</w:t>
+            </w:r>
+          </w:p>
+        </w:tc>
+        <w:tc>
+          <w:tcPr>
+            <w:tcW w:w="4675" w:type="dxa"/>
+            <w:shd w:val="pct12" w:color="auto" w:fill="auto"/>
+          </w:tcPr>
+          <w:p>
+            <w:pPr>
+              <w:jc w:val="center"/>
+              <w:rPr>
+                <w:rFonts w:ascii="Arial" w:hAnsi="Arial" w:cs="Arial"/>
+                <w:b/>
+              </w:rPr>
+            </w:pPr>
+            <w:r>
+              <w:rPr>
+                <w:rFonts w:ascii="Arial" w:hAnsi="Arial" w:cs="Arial"/>
+                <w:b/>
+              </w:rPr>
+              <w:t>Best</w:t>
+            </w:r>
+          </w:p>
+        </w:tc>
+      </w:tr>
+      <w:tr>
+        <w:tc>
+          <w:tcPr>
+            <w:tcW w:w="4675" w:type="dxa"/>
+          </w:tcPr>
+          <w:p>
+            <w:pPr>
+              <w:jc w:val="center"/>
+              <w:rPr>
+                <w:rFonts w:ascii="Arial" w:hAnsi="Arial" w:cs="Arial"/>
+              </w:rPr>
+            </w:pPr>
+            <w:r>
+              <w:rPr>
+                <w:rFonts w:ascii="Arial" w:hAnsi="Arial" w:cs="Arial"/>
+              </w:rPr>
+              <w:t>2</w:t>
+            </w:r>
+          </w:p>
+        </w:tc>
+        <w:tc>
+          <w:tcPr>
+            <w:tcW w:w="4675" w:type="dxa"/>
+          </w:tcPr>
+          <w:p>
+            <w:pPr>
+              <w:jc w:val="center"/>
+              <w:rPr>
+                <w:rFonts w:ascii="Arial" w:hAnsi="Arial" w:cs="Arial"/>
+              </w:rPr>
+            </w:pPr>
+            <w:r>
+              <w:rPr>
+                <w:rFonts w:ascii="Arial" w:hAnsi="Arial" w:cs="Arial"/>
+              </w:rPr>
+              <w:t>1453.29</w:t>
+            </w:r>
+          </w:p>
+        </w:tc>
+      </w:tr>
+      <w:tr>
+        <w:tc>
+          <w:tcPr>
+            <w:tcW w:w="4675" w:type="dxa"/>
+          </w:tcPr>
+          <w:p>
+            <w:pPr>
+              <w:jc w:val="center"/>
+              <w:rPr>
+                <w:rFonts w:ascii="Arial" w:hAnsi="Arial" w:cs="Arial"/>
+              </w:rPr>
+            </w:pPr>
+            <w:r>
+              <w:rPr>
+                <w:rFonts w:ascii="Arial" w:hAnsi="Arial" w:cs="Arial"/>
+              </w:rPr>
+              <w:t>3</w:t>
+            </w:r>
+          </w:p>
+        </w:tc>
+        <w:tc>
+          <w:tcPr>
+            <w:tcW w:w="4675" w:type="dxa"/>
+          </w:tcPr>
+          <w:p>
+            <w:pPr>
+              <w:jc w:val="center"/>
+              <w:rPr>
+                <w:rFonts w:ascii="Arial" w:hAnsi="Arial" w:cs="Arial"/>
+              </w:rPr>
+            </w:pPr>
+            <w:r>
+              <w:rPr>
+                <w:rFonts w:ascii="Arial" w:hAnsi="Arial" w:cs="Arial"/>
+              </w:rPr>
+              <w:t>857.50</w:t>
+            </w:r>
+          </w:p>
+        </w:tc>
+      </w:tr>
+      <w:tr>
+        <w:tc>
+          <w:tcPr>
+            <w:tcW w:w="4675" w:type="dxa"/>
+          </w:tcPr>
+          <w:p>
+            <w:pPr>
+              <w:jc w:val="center"/>
+              <w:rPr>
+                <w:rFonts w:ascii="Arial" w:hAnsi="Arial" w:cs="Arial"/>
+              </w:rPr>
+            </w:pPr>
+            <w:r>
+              <w:rPr>
+                <w:rFonts w:ascii="Arial" w:hAnsi="Arial" w:cs="Arial"/>
+              </w:rPr>
+              <w:t>4</w:t>
+            </w:r>
+          </w:p>
+        </w:tc>
+        <w:tc>
+          <w:tcPr>
+            <w:tcW w:w="4675" w:type="dxa"/>
+          </w:tcPr>
+          <w:p>
+            <w:pPr>
+              <w:jc w:val="center"/>
+              <w:rPr>
+                <w:rFonts w:ascii="Arial" w:hAnsi="Arial" w:cs="Arial"/>
+              </w:rPr>
+            </w:pPr>
+            <w:r>
+              <w:rPr>
+                <w:rFonts w:ascii="Arial" w:hAnsi="Arial" w:cs="Arial"/>
+              </w:rPr>
+              <w:t>650.90</w:t>
+            </w:r>
+          </w:p>
+        </w:tc>
+      </w:tr>
+      <w:tr>
+        <w:tc>
+          <w:tcPr>
+            <w:tcW w:w="4675" w:type="dxa"/>
+          </w:tcPr>
+          <w:p>
+            <w:pPr>
+              <w:jc w:val="center"/>
+              <w:rPr>
+                <w:rFonts w:ascii="Arial" w:hAnsi="Arial" w:cs="Arial"/>
+              </w:rPr>
+            </w:pPr>
+            <w:r>
+              <w:rPr>
+                <w:rFonts w:ascii="Arial" w:hAnsi="Arial" w:cs="Arial"/>
+              </w:rPr>
+              <w:t>5</w:t>
+            </w:r>
+          </w:p>
+        </w:tc>
+        <w:tc>
+          <w:tcPr>
+            <w:tcW w:w="4675" w:type="dxa"/>
+          </w:tcPr>
+          <w:p>
+            <w:pPr>
+              <w:jc w:val="center"/>
+              <w:rPr>
+                <w:rFonts w:ascii="Arial" w:hAnsi="Arial" w:cs="Arial"/>
+              </w:rPr>
+            </w:pPr>
+            <w:r>
+              <w:rPr>
+                <w:rFonts w:ascii="Arial" w:hAnsi="Arial" w:cs="Arial"/>
+              </w:rPr>
+              <w:t>523.81</w:t>
+            </w:r>
+          </w:p>
+        </w:tc>
+      </w:tr>
+      <w:tr>
+        <w:tc>
+          <w:tcPr>
+            <w:tcW w:w="4675" w:type="dxa"/>
+          </w:tcPr>
+          <w:p>
+            <w:pPr>
+              <w:jc w:val="center"/>
+              <w:rPr>
+                <w:rFonts w:ascii="Arial" w:hAnsi="Arial" w:cs="Arial"/>
+              </w:rPr>
+            </w:pPr>
+            <w:r>
+              <w:rPr>
+                <w:rFonts w:ascii="Arial" w:hAnsi="Arial" w:cs="Arial"/>
+              </w:rPr>
+              <w:t>6</w:t>
+            </w:r>
+          </w:p>
+        </w:tc>
+        <w:tc>
+          <w:tcPr>
+            <w:tcW w:w="4675" w:type="dxa"/>
+          </w:tcPr>
+          <w:p>
+            <w:pPr>
+              <w:jc w:val="center"/>
+              <w:rPr>
+                <w:rFonts w:ascii="Arial" w:hAnsi="Arial" w:cs="Arial"/>
+              </w:rPr>
+            </w:pPr>
+            <w:r>
+              <w:rPr>
+                <w:rFonts w:ascii="Arial" w:hAnsi="Arial" w:cs="Arial"/>
+              </w:rPr>
+              <w:t>411.74</w:t>
+            </w:r>
+          </w:p>
+        </w:tc>
+      </w:tr>
+    </w:tbl>
+    <w:p>
+      <w:pPr>
+        <w:rPr>
+          <w:rFonts w:ascii="Arial" w:hAnsi="Arial" w:cs="Arial"/>
+        </w:rPr>
+      </w:pPr>
     </w:p>
     <w:p>
       <w:pPr>
@@ -1605,6 +1931,190 @@
           <w:rFonts w:ascii="Arial" w:hAnsi="Arial" w:cs="Arial"/>
         </w:rPr>
       </w:pPr>
+      <w:proofErr w:type="spellStart"/>
+      <w:r>
+        <w:rPr>
+          <w:rFonts w:ascii="Arial" w:hAnsi="Arial" w:cs="Arial"/>
+          <w:b/>
+        </w:rPr>
+        <w:t>Kết</w:t>
+      </w:r>
+      <w:proofErr w:type="spellEnd"/>
+      <w:r>
+        <w:rPr>
+          <w:rFonts w:ascii="Arial" w:hAnsi="Arial" w:cs="Arial"/>
+          <w:b/>
+        </w:rPr>
+        <w:t xml:space="preserve"> </w:t>
+      </w:r>
+      <w:proofErr w:type="spellStart"/>
+      <w:r>
+        <w:rPr>
+          <w:rFonts w:ascii="Arial" w:hAnsi="Arial" w:cs="Arial"/>
+          <w:b/>
+        </w:rPr>
+        <w:t>luận</w:t>
+      </w:r>
+      <w:proofErr w:type="spellEnd"/>
+      <w:r>
+        <w:rPr>
+          <w:rFonts w:ascii="Arial" w:hAnsi="Arial" w:cs="Arial"/>
+          <w:b/>
+        </w:rPr>
+        <w:t>:</w:t>
+      </w:r>
+      <w:r>
+        <w:rPr>
+          <w:rFonts w:ascii="Arial" w:hAnsi="Arial" w:cs="Arial"/>
+        </w:rPr>
+        <w:t xml:space="preserve"> </w:t>
+      </w:r>
+      <w:proofErr w:type="spellStart"/>
+      <w:r>
+        <w:rPr>
+          <w:rFonts w:ascii="Arial" w:hAnsi="Arial" w:cs="Arial"/>
+        </w:rPr>
+        <w:t>Vậy</w:t>
+      </w:r>
+      <w:proofErr w:type="spellEnd"/>
+      <w:r>
+        <w:rPr>
+          <w:rFonts w:ascii="Arial" w:hAnsi="Arial" w:cs="Arial"/>
+        </w:rPr>
+        <w:t xml:space="preserve"> </w:t>
+      </w:r>
+      <w:proofErr w:type="spellStart"/>
+      <w:r>
+        <w:rPr>
+          <w:rFonts w:ascii="Arial" w:hAnsi="Arial" w:cs="Arial"/>
+        </w:rPr>
+        <w:t>số</w:t>
+      </w:r>
+      <w:proofErr w:type="spellEnd"/>
+      <w:r>
+        <w:rPr>
+          <w:rFonts w:ascii="Arial" w:hAnsi="Arial" w:cs="Arial"/>
+        </w:rPr>
+        <w:t xml:space="preserve"> </w:t>
+      </w:r>
+      <w:proofErr w:type="spellStart"/>
+      <w:r>
+        <w:rPr>
+          <w:rFonts w:ascii="Arial" w:hAnsi="Arial" w:cs="Arial"/>
+        </w:rPr>
+        <w:t>lượng</w:t>
+      </w:r>
+      <w:proofErr w:type="spellEnd"/>
+      <w:r>
+        <w:rPr>
+          <w:rFonts w:ascii="Arial" w:hAnsi="Arial" w:cs="Arial"/>
+        </w:rPr>
+        <w:t xml:space="preserve"> </w:t>
+      </w:r>
+      <w:proofErr w:type="spellStart"/>
+      <w:r>
+        <w:rPr>
+          <w:rFonts w:ascii="Arial" w:hAnsi="Arial" w:cs="Arial"/>
+        </w:rPr>
+        <w:t>cụm</w:t>
+      </w:r>
+      <w:proofErr w:type="spellEnd"/>
+      <w:r>
+        <w:rPr>
+          <w:rFonts w:ascii="Arial" w:hAnsi="Arial" w:cs="Arial"/>
+        </w:rPr>
+        <w:t xml:space="preserve"> </w:t>
+      </w:r>
+      <w:proofErr w:type="spellStart"/>
+      <w:r>
+        <w:rPr>
+          <w:rFonts w:ascii="Arial" w:hAnsi="Arial" w:cs="Arial"/>
+        </w:rPr>
+        <w:t>tốt</w:t>
+      </w:r>
+      <w:proofErr w:type="spellEnd"/>
+      <w:r>
+        <w:rPr>
+          <w:rFonts w:ascii="Arial" w:hAnsi="Arial" w:cs="Arial"/>
+        </w:rPr>
+        <w:t xml:space="preserve"> </w:t>
+      </w:r>
+      <w:proofErr w:type="spellStart"/>
+      <w:r>
+        <w:rPr>
+          <w:rFonts w:ascii="Arial" w:hAnsi="Arial" w:cs="Arial"/>
+        </w:rPr>
+        <w:t>nhất</w:t>
+      </w:r>
+      <w:proofErr w:type="spellEnd"/>
+      <w:r>
+        <w:rPr>
+          <w:rFonts w:ascii="Arial" w:hAnsi="Arial" w:cs="Arial"/>
+        </w:rPr>
+        <w:t xml:space="preserve"> </w:t>
+      </w:r>
+      <m:oMath>
+        <m:sSub>
+          <m:sSubPr>
+            <m:ctrlPr>
+              <w:rPr>
+                <w:rFonts w:ascii="Cambria Math" w:hAnsi="Cambria Math" w:cs="Arial"/>
+                <w:i/>
+              </w:rPr>
+            </m:ctrlPr>
+          </m:sSubPr>
+          <m:e>
+            <m:r>
+              <w:rPr>
+                <w:rFonts w:ascii="Cambria Math" w:hAnsi="Cambria Math" w:cs="Arial"/>
+              </w:rPr>
+              <m:t>K</m:t>
+            </m:r>
+          </m:e>
+          <m:sub>
+            <m:r>
+              <w:rPr>
+                <w:rFonts w:ascii="Cambria Math" w:hAnsi="Cambria Math" w:cs="Arial"/>
+              </w:rPr>
+              <m:t>2</m:t>
+            </m:r>
+          </m:sub>
+        </m:sSub>
+      </m:oMath>
+      <w:r>
+        <w:rPr>
+          <w:rFonts w:ascii="Arial" w:hAnsi="Arial" w:cs="Arial"/>
+        </w:rPr>
+        <w:t xml:space="preserve"> </w:t>
+      </w:r>
+      <w:proofErr w:type="spellStart"/>
+      <w:r>
+        <w:rPr>
+          <w:rFonts w:ascii="Arial" w:hAnsi="Arial" w:cs="Arial"/>
+        </w:rPr>
+        <w:t>là</w:t>
+      </w:r>
+      <w:proofErr w:type="spellEnd"/>
+      <w:r>
+        <w:rPr>
+          <w:rFonts w:ascii="Arial" w:hAnsi="Arial" w:cs="Arial"/>
+        </w:rPr>
+        <w:t xml:space="preserve"> </w:t>
+      </w:r>
+      <w:proofErr w:type="spellStart"/>
+      <w:r>
+        <w:rPr>
+          <w:rFonts w:ascii="Arial" w:hAnsi="Arial" w:cs="Arial"/>
+        </w:rPr>
+        <w:t>bằng</w:t>
+      </w:r>
+      <w:proofErr w:type="spellEnd"/>
+      <w:r>
+        <w:rPr>
+          <w:rFonts w:ascii="Arial" w:hAnsi="Arial" w:cs="Arial"/>
+        </w:rPr>
+        <w:t xml:space="preserve"> 6</w:t>
+      </w:r>
     </w:p>
     <w:p>
       <w:pPr>
@@ -1615,34 +2125,351 @@
     </w:p>
     <w:p>
       <w:pPr>
-        <w:pStyle w:val="Heading1"/>
-        <w:rPr>
-          <w:rFonts w:ascii="Arial" w:hAnsi="Arial" w:cs="Arial"/>
-        </w:rPr>
-      </w:pPr>
-      <w:r>
-        <w:rPr>
-          <w:rFonts w:ascii="Arial" w:hAnsi="Arial" w:cs="Arial"/>
-        </w:rPr>
-        <w:t>1.4</w:t>
-      </w:r>
-      <w:r>
-        <w:rPr>
-          <w:rFonts w:ascii="Arial" w:hAnsi="Arial" w:cs="Arial"/>
-        </w:rPr>
-        <w:t xml:space="preserve">: </w:t>
-      </w:r>
-      <w:r>
-        <w:rPr>
-          <w:rFonts w:ascii="Arial" w:hAnsi="Arial" w:cs="Arial"/>
-        </w:rPr>
-        <w:t>Phân tích hiệu quả phân tách cụm của các cặp thuộc tính khác nhau</w:t>
-      </w:r>
+        <w:rPr>
+          <w:rFonts w:ascii="Arial" w:hAnsi="Arial" w:cs="Arial"/>
+        </w:rPr>
+      </w:pPr>
     </w:p>
     <w:p>
       <w:pPr>
-        <w:rPr>
-          <w:rFonts w:ascii="Arial" w:hAnsi="Arial" w:cs="Arial"/>
+        <w:pStyle w:val="ListParagraph"/>
+        <w:numPr>
+          <w:ilvl w:val="0"/>
+          <w:numId w:val="19"/>
+        </w:numPr>
+        <w:rPr>
+          <w:rFonts w:ascii="Arial" w:hAnsi="Arial" w:cs="Arial"/>
+          <w:b/>
+        </w:rPr>
+      </w:pPr>
+      <w:proofErr w:type="spellStart"/>
+      <w:r>
+        <w:rPr>
+          <w:rFonts w:ascii="Arial" w:hAnsi="Arial" w:cs="Arial"/>
+          <w:b/>
+        </w:rPr>
+        <w:t>Sử</w:t>
+      </w:r>
+      <w:proofErr w:type="spellEnd"/>
+      <w:r>
+        <w:rPr>
+          <w:rFonts w:ascii="Arial" w:hAnsi="Arial" w:cs="Arial"/>
+          <w:b/>
+        </w:rPr>
+        <w:t xml:space="preserve"> </w:t>
+      </w:r>
+      <w:proofErr w:type="spellStart"/>
+      <w:r>
+        <w:rPr>
+          <w:rFonts w:ascii="Arial" w:hAnsi="Arial" w:cs="Arial"/>
+          <w:b/>
+        </w:rPr>
+        <w:t>dụng</w:t>
+      </w:r>
+      <w:proofErr w:type="spellEnd"/>
+      <w:r>
+        <w:rPr>
+          <w:rFonts w:ascii="Arial" w:hAnsi="Arial" w:cs="Arial"/>
+          <w:b/>
+        </w:rPr>
+        <w:t xml:space="preserve"> </w:t>
+      </w:r>
+      <w:proofErr w:type="spellStart"/>
+      <w:r>
+        <w:rPr>
+          <w:rFonts w:ascii="Arial" w:hAnsi="Arial" w:cs="Arial"/>
+          <w:b/>
+        </w:rPr>
+        <w:t>khoảng</w:t>
+      </w:r>
+      <w:proofErr w:type="spellEnd"/>
+      <w:r>
+        <w:rPr>
+          <w:rFonts w:ascii="Arial" w:hAnsi="Arial" w:cs="Arial"/>
+          <w:b/>
+        </w:rPr>
+        <w:t xml:space="preserve"> </w:t>
+      </w:r>
+      <w:proofErr w:type="spellStart"/>
+      <w:r>
+        <w:rPr>
+          <w:rFonts w:ascii="Arial" w:hAnsi="Arial" w:cs="Arial"/>
+          <w:b/>
+        </w:rPr>
+        <w:t>cách</w:t>
+      </w:r>
+      <w:proofErr w:type="spellEnd"/>
+      <w:r>
+        <w:rPr>
+          <w:rFonts w:ascii="Arial" w:hAnsi="Arial" w:cs="Arial"/>
+          <w:b/>
+        </w:rPr>
+        <w:t xml:space="preserve"> Cosine:</w:t>
+      </w:r>
+    </w:p>
+    <w:tbl>
+      <w:tblPr>
+        <w:tblStyle w:val="TableGrid"/>
+        <w:tblW w:w="0" w:type="auto"/>
+        <w:tblLook w:val="04A0" w:firstRow="1" w:lastRow="0" w:firstColumn="1" w:lastColumn="0" w:noHBand="0" w:noVBand="1"/>
+      </w:tblPr>
+      <w:tblGrid>
+        <w:gridCol w:w="4675"/>
+        <w:gridCol w:w="4675"/>
+      </w:tblGrid>
+      <w:tr>
+        <w:tc>
+          <w:tcPr>
+            <w:tcW w:w="4675" w:type="dxa"/>
+            <w:shd w:val="pct12" w:color="auto" w:fill="auto"/>
+          </w:tcPr>
+          <w:p>
+            <w:pPr>
+              <w:jc w:val="center"/>
+              <w:rPr>
+                <w:rFonts w:ascii="Arial" w:hAnsi="Arial" w:cs="Arial"/>
+                <w:b/>
+              </w:rPr>
+            </w:pPr>
+            <w:r>
+              <w:rPr>
+                <w:rFonts w:ascii="Arial" w:hAnsi="Arial" w:cs="Arial"/>
+                <w:b/>
+              </w:rPr>
+              <w:t>K</w:t>
+            </w:r>
+          </w:p>
+        </w:tc>
+        <w:tc>
+          <w:tcPr>
+            <w:tcW w:w="4675" w:type="dxa"/>
+            <w:shd w:val="pct12" w:color="auto" w:fill="auto"/>
+          </w:tcPr>
+          <w:p>
+            <w:pPr>
+              <w:jc w:val="center"/>
+              <w:rPr>
+                <w:rFonts w:ascii="Arial" w:hAnsi="Arial" w:cs="Arial"/>
+                <w:b/>
+              </w:rPr>
+            </w:pPr>
+            <w:r>
+              <w:rPr>
+                <w:rFonts w:ascii="Arial" w:hAnsi="Arial" w:cs="Arial"/>
+                <w:b/>
+              </w:rPr>
+              <w:t>Best</w:t>
+            </w:r>
+          </w:p>
+        </w:tc>
+      </w:tr>
+      <w:tr>
+        <w:tc>
+          <w:tcPr>
+            <w:tcW w:w="4675" w:type="dxa"/>
+          </w:tcPr>
+          <w:p>
+            <w:pPr>
+              <w:jc w:val="center"/>
+              <w:rPr>
+                <w:rFonts w:ascii="Arial" w:hAnsi="Arial" w:cs="Arial"/>
+              </w:rPr>
+            </w:pPr>
+            <w:r>
+              <w:rPr>
+                <w:rFonts w:ascii="Arial" w:hAnsi="Arial" w:cs="Arial"/>
+              </w:rPr>
+              <w:t>2</w:t>
+            </w:r>
+          </w:p>
+        </w:tc>
+        <w:tc>
+          <w:tcPr>
+            <w:tcW w:w="4675" w:type="dxa"/>
+          </w:tcPr>
+          <w:p>
+            <w:pPr>
+              <w:jc w:val="center"/>
+              <w:rPr>
+                <w:rFonts w:ascii="Arial" w:hAnsi="Arial" w:cs="Arial"/>
+              </w:rPr>
+            </w:pPr>
+            <w:r>
+              <w:rPr>
+                <w:rFonts w:ascii="Arial" w:hAnsi="Arial" w:cs="Arial"/>
+              </w:rPr>
+              <w:t>5.64</w:t>
+            </w:r>
+          </w:p>
+        </w:tc>
+      </w:tr>
+      <w:tr>
+        <w:tc>
+          <w:tcPr>
+            <w:tcW w:w="4675" w:type="dxa"/>
+          </w:tcPr>
+          <w:p>
+            <w:pPr>
+              <w:jc w:val="center"/>
+              <w:rPr>
+                <w:rFonts w:ascii="Arial" w:hAnsi="Arial" w:cs="Arial"/>
+              </w:rPr>
+            </w:pPr>
+            <w:r>
+              <w:rPr>
+                <w:rFonts w:ascii="Arial" w:hAnsi="Arial" w:cs="Arial"/>
+              </w:rPr>
+              <w:t>3</w:t>
+            </w:r>
+          </w:p>
+        </w:tc>
+        <w:tc>
+          <w:tcPr>
+            <w:tcW w:w="4675" w:type="dxa"/>
+          </w:tcPr>
+          <w:p>
+            <w:pPr>
+              <w:jc w:val="center"/>
+              <w:rPr>
+                <w:rFonts w:ascii="Arial" w:hAnsi="Arial" w:cs="Arial"/>
+              </w:rPr>
+            </w:pPr>
+            <w:r>
+              <w:rPr>
+                <w:rFonts w:ascii="Arial" w:hAnsi="Arial" w:cs="Arial"/>
+              </w:rPr>
+              <w:t>3.24</w:t>
+            </w:r>
+          </w:p>
+        </w:tc>
+      </w:tr>
+      <w:tr>
+        <w:tc>
+          <w:tcPr>
+            <w:tcW w:w="4675" w:type="dxa"/>
+          </w:tcPr>
+          <w:p>
+            <w:pPr>
+              <w:jc w:val="center"/>
+              <w:rPr>
+                <w:rFonts w:ascii="Arial" w:hAnsi="Arial" w:cs="Arial"/>
+              </w:rPr>
+            </w:pPr>
+            <w:r>
+              <w:rPr>
+                <w:rFonts w:ascii="Arial" w:hAnsi="Arial" w:cs="Arial"/>
+              </w:rPr>
+              <w:t>4</w:t>
+            </w:r>
+          </w:p>
+        </w:tc>
+        <w:tc>
+          <w:tcPr>
+            <w:tcW w:w="4675" w:type="dxa"/>
+          </w:tcPr>
+          <w:p>
+            <w:pPr>
+              <w:jc w:val="center"/>
+              <w:rPr>
+                <w:rFonts w:ascii="Arial" w:hAnsi="Arial" w:cs="Arial"/>
+              </w:rPr>
+            </w:pPr>
+            <w:r>
+              <w:rPr>
+                <w:rFonts w:ascii="Arial" w:hAnsi="Arial" w:cs="Arial"/>
+              </w:rPr>
+              <w:t>2.52</w:t>
+            </w:r>
+          </w:p>
+        </w:tc>
+      </w:tr>
+      <w:tr>
+        <w:tc>
+          <w:tcPr>
+            <w:tcW w:w="4675" w:type="dxa"/>
+          </w:tcPr>
+          <w:p>
+            <w:pPr>
+              <w:jc w:val="center"/>
+              <w:rPr>
+                <w:rFonts w:ascii="Arial" w:hAnsi="Arial" w:cs="Arial"/>
+              </w:rPr>
+            </w:pPr>
+            <w:r>
+              <w:rPr>
+                <w:rFonts w:ascii="Arial" w:hAnsi="Arial" w:cs="Arial"/>
+              </w:rPr>
+              <w:t>5</w:t>
+            </w:r>
+          </w:p>
+        </w:tc>
+        <w:tc>
+          <w:tcPr>
+            <w:tcW w:w="4675" w:type="dxa"/>
+          </w:tcPr>
+          <w:p>
+            <w:pPr>
+              <w:jc w:val="center"/>
+              <w:rPr>
+                <w:rFonts w:ascii="Arial" w:hAnsi="Arial" w:cs="Arial"/>
+              </w:rPr>
+            </w:pPr>
+            <w:r>
+              <w:rPr>
+                <w:rFonts w:ascii="Arial" w:hAnsi="Arial" w:cs="Arial"/>
+              </w:rPr>
+              <w:t>1.99</w:t>
+            </w:r>
+          </w:p>
+        </w:tc>
+      </w:tr>
+      <w:tr>
+        <w:tc>
+          <w:tcPr>
+            <w:tcW w:w="4675" w:type="dxa"/>
+          </w:tcPr>
+          <w:p>
+            <w:pPr>
+              <w:jc w:val="center"/>
+              <w:rPr>
+                <w:rFonts w:ascii="Arial" w:hAnsi="Arial" w:cs="Arial"/>
+              </w:rPr>
+            </w:pPr>
+            <w:r>
+              <w:rPr>
+                <w:rFonts w:ascii="Arial" w:hAnsi="Arial" w:cs="Arial"/>
+              </w:rPr>
+              <w:t>6</w:t>
+            </w:r>
+          </w:p>
+        </w:tc>
+        <w:tc>
+          <w:tcPr>
+            <w:tcW w:w="4675" w:type="dxa"/>
+          </w:tcPr>
+          <w:p>
+            <w:pPr>
+              <w:jc w:val="center"/>
+              <w:rPr>
+                <w:rFonts w:ascii="Arial" w:hAnsi="Arial" w:cs="Arial"/>
+              </w:rPr>
+            </w:pPr>
+            <w:r>
+              <w:rPr>
+                <w:rFonts w:ascii="Arial" w:hAnsi="Arial" w:cs="Arial"/>
+              </w:rPr>
+              <w:t>1.83</w:t>
+            </w:r>
+          </w:p>
+        </w:tc>
+      </w:tr>
+    </w:tbl>
+    <w:p>
+      <w:pPr>
+        <w:pStyle w:val="ListParagraph"/>
+        <w:rPr>
+          <w:rFonts w:ascii="Arial" w:hAnsi="Arial" w:cs="Arial"/>
+          <w:b/>
         </w:rPr>
       </w:pPr>
     </w:p>
@@ -1652,51 +2479,3420 @@
           <w:rFonts w:ascii="Arial" w:hAnsi="Arial" w:cs="Arial"/>
         </w:rPr>
       </w:pPr>
+      <w:proofErr w:type="spellStart"/>
+      <w:r>
+        <w:rPr>
+          <w:rFonts w:ascii="Arial" w:hAnsi="Arial" w:cs="Arial"/>
+          <w:b/>
+        </w:rPr>
+        <w:t>Kết</w:t>
+      </w:r>
+      <w:proofErr w:type="spellEnd"/>
+      <w:r>
+        <w:rPr>
+          <w:rFonts w:ascii="Arial" w:hAnsi="Arial" w:cs="Arial"/>
+          <w:b/>
+        </w:rPr>
+        <w:t xml:space="preserve"> </w:t>
+      </w:r>
+      <w:proofErr w:type="spellStart"/>
+      <w:r>
+        <w:rPr>
+          <w:rFonts w:ascii="Arial" w:hAnsi="Arial" w:cs="Arial"/>
+          <w:b/>
+        </w:rPr>
+        <w:t>luận</w:t>
+      </w:r>
+      <w:proofErr w:type="spellEnd"/>
+      <w:r>
+        <w:rPr>
+          <w:rFonts w:ascii="Arial" w:hAnsi="Arial" w:cs="Arial"/>
+          <w:b/>
+        </w:rPr>
+        <w:t>:</w:t>
+      </w:r>
+      <w:r>
+        <w:rPr>
+          <w:rFonts w:ascii="Arial" w:hAnsi="Arial" w:cs="Arial"/>
+        </w:rPr>
+        <w:t xml:space="preserve"> </w:t>
+      </w:r>
+      <w:proofErr w:type="spellStart"/>
+      <w:r>
+        <w:rPr>
+          <w:rFonts w:ascii="Arial" w:hAnsi="Arial" w:cs="Arial"/>
+        </w:rPr>
+        <w:t>Vậy</w:t>
+      </w:r>
+      <w:proofErr w:type="spellEnd"/>
+      <w:r>
+        <w:rPr>
+          <w:rFonts w:ascii="Arial" w:hAnsi="Arial" w:cs="Arial"/>
+        </w:rPr>
+        <w:t xml:space="preserve"> </w:t>
+      </w:r>
+      <w:proofErr w:type="spellStart"/>
+      <w:r>
+        <w:rPr>
+          <w:rFonts w:ascii="Arial" w:hAnsi="Arial" w:cs="Arial"/>
+        </w:rPr>
+        <w:t>số</w:t>
+      </w:r>
+      <w:proofErr w:type="spellEnd"/>
+      <w:r>
+        <w:rPr>
+          <w:rFonts w:ascii="Arial" w:hAnsi="Arial" w:cs="Arial"/>
+        </w:rPr>
+        <w:t xml:space="preserve"> </w:t>
+      </w:r>
+      <w:proofErr w:type="spellStart"/>
+      <w:r>
+        <w:rPr>
+          <w:rFonts w:ascii="Arial" w:hAnsi="Arial" w:cs="Arial"/>
+        </w:rPr>
+        <w:t>lượng</w:t>
+      </w:r>
+      <w:proofErr w:type="spellEnd"/>
+      <w:r>
+        <w:rPr>
+          <w:rFonts w:ascii="Arial" w:hAnsi="Arial" w:cs="Arial"/>
+        </w:rPr>
+        <w:t xml:space="preserve"> </w:t>
+      </w:r>
+      <w:proofErr w:type="spellStart"/>
+      <w:r>
+        <w:rPr>
+          <w:rFonts w:ascii="Arial" w:hAnsi="Arial" w:cs="Arial"/>
+        </w:rPr>
+        <w:t>cụm</w:t>
+      </w:r>
+      <w:proofErr w:type="spellEnd"/>
+      <w:r>
+        <w:rPr>
+          <w:rFonts w:ascii="Arial" w:hAnsi="Arial" w:cs="Arial"/>
+        </w:rPr>
+        <w:t xml:space="preserve"> </w:t>
+      </w:r>
+      <w:proofErr w:type="spellStart"/>
+      <w:r>
+        <w:rPr>
+          <w:rFonts w:ascii="Arial" w:hAnsi="Arial" w:cs="Arial"/>
+        </w:rPr>
+        <w:t>tốt</w:t>
+      </w:r>
+      <w:proofErr w:type="spellEnd"/>
+      <w:r>
+        <w:rPr>
+          <w:rFonts w:ascii="Arial" w:hAnsi="Arial" w:cs="Arial"/>
+        </w:rPr>
+        <w:t xml:space="preserve"> </w:t>
+      </w:r>
+      <w:proofErr w:type="spellStart"/>
+      <w:r>
+        <w:rPr>
+          <w:rFonts w:ascii="Arial" w:hAnsi="Arial" w:cs="Arial"/>
+        </w:rPr>
+        <w:t>nhất</w:t>
+      </w:r>
+      <w:proofErr w:type="spellEnd"/>
+      <w:r>
+        <w:rPr>
+          <w:rFonts w:ascii="Arial" w:hAnsi="Arial" w:cs="Arial"/>
+        </w:rPr>
+        <w:t xml:space="preserve"> </w:t>
+      </w:r>
+      <m:oMath>
+        <m:sSub>
+          <m:sSubPr>
+            <m:ctrlPr>
+              <w:rPr>
+                <w:rFonts w:ascii="Cambria Math" w:hAnsi="Cambria Math" w:cs="Arial"/>
+                <w:i/>
+              </w:rPr>
+            </m:ctrlPr>
+          </m:sSubPr>
+          <m:e>
+            <m:r>
+              <w:rPr>
+                <w:rFonts w:ascii="Cambria Math" w:hAnsi="Cambria Math" w:cs="Arial"/>
+              </w:rPr>
+              <m:t>K</m:t>
+            </m:r>
+          </m:e>
+          <m:sub>
+            <m:r>
+              <w:rPr>
+                <w:rFonts w:ascii="Cambria Math" w:hAnsi="Cambria Math" w:cs="Arial"/>
+              </w:rPr>
+              <m:t>3</m:t>
+            </m:r>
+          </m:sub>
+        </m:sSub>
+      </m:oMath>
+      <w:r>
+        <w:rPr>
+          <w:rFonts w:ascii="Arial" w:hAnsi="Arial" w:cs="Arial"/>
+        </w:rPr>
+        <w:t xml:space="preserve"> </w:t>
+      </w:r>
+      <w:proofErr w:type="spellStart"/>
+      <w:r>
+        <w:rPr>
+          <w:rFonts w:ascii="Arial" w:hAnsi="Arial" w:cs="Arial"/>
+        </w:rPr>
+        <w:t>là</w:t>
+      </w:r>
+      <w:proofErr w:type="spellEnd"/>
+      <w:r>
+        <w:rPr>
+          <w:rFonts w:ascii="Arial" w:hAnsi="Arial" w:cs="Arial"/>
+        </w:rPr>
+        <w:t xml:space="preserve"> </w:t>
+      </w:r>
+      <w:proofErr w:type="spellStart"/>
+      <w:r>
+        <w:rPr>
+          <w:rFonts w:ascii="Arial" w:hAnsi="Arial" w:cs="Arial"/>
+        </w:rPr>
+        <w:t>bằng</w:t>
+      </w:r>
+      <w:proofErr w:type="spellEnd"/>
+      <w:r>
+        <w:rPr>
+          <w:rFonts w:ascii="Arial" w:hAnsi="Arial" w:cs="Arial"/>
+        </w:rPr>
+        <w:t xml:space="preserve"> 6</w:t>
+      </w:r>
     </w:p>
     <w:p>
       <w:pPr>
-        <w:pStyle w:val="Heading1"/>
-        <w:rPr>
-          <w:rFonts w:ascii="Arial" w:hAnsi="Arial" w:cs="Arial"/>
-        </w:rPr>
-      </w:pPr>
-      <w:r>
-        <w:rPr>
-          <w:rFonts w:ascii="Arial" w:hAnsi="Arial" w:cs="Arial"/>
-        </w:rPr>
-        <w:t>1.5</w:t>
-      </w:r>
-      <w:bookmarkStart w:id="0" w:name="_GoBack"/>
-      <w:bookmarkEnd w:id="0"/>
-      <w:r>
-        <w:rPr>
-          <w:rFonts w:ascii="Arial" w:hAnsi="Arial" w:cs="Arial"/>
-        </w:rPr>
-        <w:t xml:space="preserve">: </w:t>
-      </w:r>
-      <w:r>
-        <w:rPr>
-          <w:rFonts w:ascii="Arial" w:hAnsi="Arial" w:cs="Arial"/>
-        </w:rPr>
-        <w:t>nhận xét ý nghĩa của cụm dữ liệu</w:t>
-      </w:r>
+        <w:pStyle w:val="ListParagraph"/>
+        <w:rPr>
+          <w:rFonts w:ascii="Arial" w:hAnsi="Arial" w:cs="Arial"/>
+          <w:b/>
+        </w:rPr>
+      </w:pPr>
     </w:p>
     <w:p>
       <w:pPr>
-        <w:rPr>
-          <w:rFonts w:ascii="Arial" w:hAnsi="Arial" w:cs="Arial"/>
-        </w:rPr>
-      </w:pPr>
+        <w:pStyle w:val="ListParagraph"/>
+        <w:numPr>
+          <w:ilvl w:val="0"/>
+          <w:numId w:val="19"/>
+        </w:numPr>
+        <w:rPr>
+          <w:rFonts w:ascii="Arial" w:hAnsi="Arial" w:cs="Arial"/>
+          <w:b/>
+        </w:rPr>
+      </w:pPr>
+      <w:proofErr w:type="spellStart"/>
+      <w:r>
+        <w:rPr>
+          <w:rFonts w:ascii="Arial" w:hAnsi="Arial" w:cs="Arial"/>
+          <w:b/>
+        </w:rPr>
+        <w:t>Nhận</w:t>
+      </w:r>
+      <w:proofErr w:type="spellEnd"/>
+      <w:r>
+        <w:rPr>
+          <w:rFonts w:ascii="Arial" w:hAnsi="Arial" w:cs="Arial"/>
+          <w:b/>
+        </w:rPr>
+        <w:t xml:space="preserve"> </w:t>
+      </w:r>
+      <w:proofErr w:type="spellStart"/>
+      <w:r>
+        <w:rPr>
+          <w:rFonts w:ascii="Arial" w:hAnsi="Arial" w:cs="Arial"/>
+          <w:b/>
+        </w:rPr>
+        <w:t>xét</w:t>
+      </w:r>
+      <w:proofErr w:type="spellEnd"/>
+      <w:r>
+        <w:rPr>
+          <w:rFonts w:ascii="Arial" w:hAnsi="Arial" w:cs="Arial"/>
+          <w:b/>
+        </w:rPr>
+        <w:t>:</w:t>
+      </w:r>
     </w:p>
     <w:p>
       <w:pPr>
+        <w:ind w:left="720"/>
+        <w:rPr>
+          <w:rFonts w:ascii="Arial" w:hAnsi="Arial" w:cs="Arial"/>
+        </w:rPr>
+      </w:pPr>
+      <w:r>
+        <w:rPr>
+          <w:rFonts w:ascii="Arial" w:hAnsi="Arial" w:cs="Arial"/>
+        </w:rPr>
+        <w:t xml:space="preserve">Ta </w:t>
+      </w:r>
+      <w:proofErr w:type="spellStart"/>
+      <w:r>
+        <w:rPr>
+          <w:rFonts w:ascii="Arial" w:hAnsi="Arial" w:cs="Arial"/>
+        </w:rPr>
+        <w:t>thấy</w:t>
+      </w:r>
+      <w:proofErr w:type="spellEnd"/>
+      <w:r>
+        <w:rPr>
+          <w:rFonts w:ascii="Arial" w:hAnsi="Arial" w:cs="Arial"/>
+        </w:rPr>
+        <w:t xml:space="preserve"> </w:t>
+      </w:r>
+      <w:proofErr w:type="spellStart"/>
+      <w:r>
+        <w:rPr>
+          <w:rFonts w:ascii="Arial" w:hAnsi="Arial" w:cs="Arial"/>
+        </w:rPr>
+        <w:t>rằng</w:t>
+      </w:r>
+      <w:proofErr w:type="spellEnd"/>
+      <w:r>
+        <w:rPr>
+          <w:rFonts w:ascii="Arial" w:hAnsi="Arial" w:cs="Arial"/>
+        </w:rPr>
+        <w:t xml:space="preserve"> </w:t>
+      </w:r>
+      <w:proofErr w:type="spellStart"/>
+      <w:r>
+        <w:rPr>
+          <w:rFonts w:ascii="Arial" w:hAnsi="Arial" w:cs="Arial"/>
+        </w:rPr>
+        <w:t>các</w:t>
+      </w:r>
+      <w:proofErr w:type="spellEnd"/>
+      <w:r>
+        <w:rPr>
+          <w:rFonts w:ascii="Arial" w:hAnsi="Arial" w:cs="Arial"/>
+        </w:rPr>
+        <w:t xml:space="preserve"> </w:t>
+      </w:r>
+      <w:proofErr w:type="spellStart"/>
+      <w:r>
+        <w:rPr>
+          <w:rFonts w:ascii="Arial" w:hAnsi="Arial" w:cs="Arial"/>
+        </w:rPr>
+        <w:t>giá</w:t>
+      </w:r>
+      <w:proofErr w:type="spellEnd"/>
+      <w:r>
+        <w:rPr>
+          <w:rFonts w:ascii="Arial" w:hAnsi="Arial" w:cs="Arial"/>
+        </w:rPr>
+        <w:t xml:space="preserve"> </w:t>
+      </w:r>
+      <w:proofErr w:type="spellStart"/>
+      <w:r>
+        <w:rPr>
+          <w:rFonts w:ascii="Arial" w:hAnsi="Arial" w:cs="Arial"/>
+        </w:rPr>
+        <w:t>trị</w:t>
+      </w:r>
+      <w:proofErr w:type="spellEnd"/>
+      <w:r>
+        <w:rPr>
+          <w:rFonts w:ascii="Arial" w:hAnsi="Arial" w:cs="Arial"/>
+        </w:rPr>
+        <w:t xml:space="preserve"> </w:t>
+      </w:r>
+      <m:oMath>
+        <m:sSub>
+          <m:sSubPr>
+            <m:ctrlPr>
+              <w:rPr>
+                <w:rFonts w:ascii="Cambria Math" w:hAnsi="Cambria Math" w:cs="Arial"/>
+                <w:i/>
+              </w:rPr>
+            </m:ctrlPr>
+          </m:sSubPr>
+          <m:e>
+            <m:r>
+              <w:rPr>
+                <w:rFonts w:ascii="Cambria Math" w:hAnsi="Cambria Math" w:cs="Arial"/>
+              </w:rPr>
+              <m:t>K</m:t>
+            </m:r>
+          </m:e>
+          <m:sub>
+            <m:r>
+              <w:rPr>
+                <w:rFonts w:ascii="Cambria Math" w:hAnsi="Cambria Math" w:cs="Arial"/>
+              </w:rPr>
+              <m:t>1</m:t>
+            </m:r>
+          </m:sub>
+        </m:sSub>
+        <m:r>
+          <w:rPr>
+            <w:rFonts w:ascii="Cambria Math" w:hAnsi="Cambria Math" w:cs="Arial"/>
+          </w:rPr>
+          <m:t>,</m:t>
+        </m:r>
+        <m:sSub>
+          <m:sSubPr>
+            <m:ctrlPr>
+              <w:rPr>
+                <w:rFonts w:ascii="Cambria Math" w:hAnsi="Cambria Math" w:cs="Arial"/>
+                <w:i/>
+              </w:rPr>
+            </m:ctrlPr>
+          </m:sSubPr>
+          <m:e>
+            <m:r>
+              <w:rPr>
+                <w:rFonts w:ascii="Cambria Math" w:hAnsi="Cambria Math" w:cs="Arial"/>
+              </w:rPr>
+              <m:t>K</m:t>
+            </m:r>
+          </m:e>
+          <m:sub>
+            <m:r>
+              <w:rPr>
+                <w:rFonts w:ascii="Cambria Math" w:hAnsi="Cambria Math" w:cs="Arial"/>
+              </w:rPr>
+              <m:t>2</m:t>
+            </m:r>
+          </m:sub>
+        </m:sSub>
+        <m:r>
+          <w:rPr>
+            <w:rFonts w:ascii="Cambria Math" w:hAnsi="Cambria Math" w:cs="Arial"/>
+          </w:rPr>
+          <m:t>,</m:t>
+        </m:r>
+        <m:sSub>
+          <m:sSubPr>
+            <m:ctrlPr>
+              <w:rPr>
+                <w:rFonts w:ascii="Cambria Math" w:hAnsi="Cambria Math" w:cs="Arial"/>
+                <w:i/>
+              </w:rPr>
+            </m:ctrlPr>
+          </m:sSubPr>
+          <m:e>
+            <m:r>
+              <w:rPr>
+                <w:rFonts w:ascii="Cambria Math" w:hAnsi="Cambria Math" w:cs="Arial"/>
+              </w:rPr>
+              <m:t>K</m:t>
+            </m:r>
+          </m:e>
+          <m:sub>
+            <m:r>
+              <w:rPr>
+                <w:rFonts w:ascii="Cambria Math" w:hAnsi="Cambria Math" w:cs="Arial"/>
+              </w:rPr>
+              <m:t>3</m:t>
+            </m:r>
+          </m:sub>
+        </m:sSub>
+      </m:oMath>
+      <w:r>
+        <w:rPr>
+          <w:rFonts w:ascii="Arial" w:hAnsi="Arial" w:cs="Arial"/>
+        </w:rPr>
+        <w:t xml:space="preserve"> </w:t>
+      </w:r>
+      <w:proofErr w:type="spellStart"/>
+      <w:r>
+        <w:rPr>
+          <w:rFonts w:ascii="Arial" w:hAnsi="Arial" w:cs="Arial"/>
+        </w:rPr>
+        <w:t>khác</w:t>
+      </w:r>
+      <w:proofErr w:type="spellEnd"/>
+      <w:r>
+        <w:rPr>
+          <w:rFonts w:ascii="Arial" w:hAnsi="Arial" w:cs="Arial"/>
+        </w:rPr>
+        <w:t xml:space="preserve"> </w:t>
+      </w:r>
+      <w:proofErr w:type="spellStart"/>
+      <w:r>
+        <w:rPr>
+          <w:rFonts w:ascii="Arial" w:hAnsi="Arial" w:cs="Arial"/>
+        </w:rPr>
+        <w:t>nhau</w:t>
+      </w:r>
+      <w:proofErr w:type="spellEnd"/>
+      <w:r>
+        <w:rPr>
+          <w:rFonts w:ascii="Arial" w:hAnsi="Arial" w:cs="Arial"/>
+        </w:rPr>
+        <w:t xml:space="preserve">. </w:t>
+      </w:r>
+      <w:proofErr w:type="spellStart"/>
+      <w:r>
+        <w:rPr>
+          <w:rFonts w:ascii="Arial" w:hAnsi="Arial" w:cs="Arial"/>
+        </w:rPr>
+        <w:t>Kết</w:t>
+      </w:r>
+      <w:proofErr w:type="spellEnd"/>
+      <w:r>
+        <w:rPr>
+          <w:rFonts w:ascii="Arial" w:hAnsi="Arial" w:cs="Arial"/>
+        </w:rPr>
+        <w:t xml:space="preserve"> </w:t>
+      </w:r>
+      <w:proofErr w:type="spellStart"/>
+      <w:r>
+        <w:rPr>
+          <w:rFonts w:ascii="Arial" w:hAnsi="Arial" w:cs="Arial"/>
+        </w:rPr>
+        <w:t>quả</w:t>
+      </w:r>
+      <w:proofErr w:type="spellEnd"/>
+      <w:r>
+        <w:rPr>
+          <w:rFonts w:ascii="Arial" w:hAnsi="Arial" w:cs="Arial"/>
+        </w:rPr>
+        <w:t xml:space="preserve"> </w:t>
+      </w:r>
+      <w:proofErr w:type="spellStart"/>
+      <w:r>
+        <w:rPr>
+          <w:rFonts w:ascii="Arial" w:hAnsi="Arial" w:cs="Arial"/>
+        </w:rPr>
+        <w:t>của</w:t>
+      </w:r>
+      <w:proofErr w:type="spellEnd"/>
+      <w:r>
+        <w:rPr>
+          <w:rFonts w:ascii="Arial" w:hAnsi="Arial" w:cs="Arial"/>
+        </w:rPr>
+        <w:t xml:space="preserve"> </w:t>
+      </w:r>
+      <m:oMath>
+        <m:sSub>
+          <m:sSubPr>
+            <m:ctrlPr>
+              <w:rPr>
+                <w:rFonts w:ascii="Cambria Math" w:hAnsi="Cambria Math" w:cs="Arial"/>
+                <w:b/>
+                <w:i/>
+              </w:rPr>
+            </m:ctrlPr>
+          </m:sSubPr>
+          <m:e>
+            <m:r>
+              <m:rPr>
+                <m:sty m:val="bi"/>
+              </m:rPr>
+              <w:rPr>
+                <w:rFonts w:ascii="Cambria Math" w:hAnsi="Cambria Math" w:cs="Arial"/>
+              </w:rPr>
+              <m:t>K</m:t>
+            </m:r>
+          </m:e>
+          <m:sub>
+            <m:r>
+              <m:rPr>
+                <m:sty m:val="bi"/>
+              </m:rPr>
+              <w:rPr>
+                <w:rFonts w:ascii="Cambria Math" w:hAnsi="Cambria Math" w:cs="Arial"/>
+              </w:rPr>
+              <m:t>1</m:t>
+            </m:r>
+          </m:sub>
+        </m:sSub>
+      </m:oMath>
+      <w:r>
+        <w:rPr>
+          <w:rFonts w:ascii="Arial" w:hAnsi="Arial" w:cs="Arial"/>
+        </w:rPr>
+        <w:t xml:space="preserve"> có v</w:t>
+      </w:r>
+      <w:proofErr w:type="spellStart"/>
+      <w:r>
+        <w:rPr>
+          <w:rFonts w:ascii="Arial" w:hAnsi="Arial" w:cs="Arial"/>
+        </w:rPr>
+        <w:t>ẻ</w:t>
+      </w:r>
+      <w:proofErr w:type="spellEnd"/>
+      <w:r>
+        <w:rPr>
+          <w:rFonts w:ascii="Arial" w:hAnsi="Arial" w:cs="Arial"/>
+        </w:rPr>
+        <w:t xml:space="preserve"> </w:t>
+      </w:r>
+      <w:proofErr w:type="spellStart"/>
+      <w:r>
+        <w:rPr>
+          <w:rFonts w:ascii="Arial" w:hAnsi="Arial" w:cs="Arial"/>
+        </w:rPr>
+        <w:t>đáng</w:t>
+      </w:r>
+      <w:proofErr w:type="spellEnd"/>
+      <w:r>
+        <w:rPr>
+          <w:rFonts w:ascii="Arial" w:hAnsi="Arial" w:cs="Arial"/>
+        </w:rPr>
+        <w:t xml:space="preserve"> tin </w:t>
+      </w:r>
+      <w:proofErr w:type="spellStart"/>
+      <w:r>
+        <w:rPr>
+          <w:rFonts w:ascii="Arial" w:hAnsi="Arial" w:cs="Arial"/>
+        </w:rPr>
+        <w:t>cậy</w:t>
+      </w:r>
+      <w:proofErr w:type="spellEnd"/>
+      <w:r>
+        <w:rPr>
+          <w:rFonts w:ascii="Arial" w:hAnsi="Arial" w:cs="Arial"/>
+        </w:rPr>
+        <w:t xml:space="preserve"> </w:t>
+      </w:r>
+      <w:proofErr w:type="spellStart"/>
+      <w:r>
+        <w:rPr>
+          <w:rFonts w:ascii="Arial" w:hAnsi="Arial" w:cs="Arial"/>
+        </w:rPr>
+        <w:t>nhất</w:t>
+      </w:r>
+      <w:proofErr w:type="spellEnd"/>
+      <w:r>
+        <w:rPr>
+          <w:rFonts w:ascii="Arial" w:hAnsi="Arial" w:cs="Arial"/>
+        </w:rPr>
+        <w:t xml:space="preserve"> </w:t>
+      </w:r>
+      <w:proofErr w:type="spellStart"/>
+      <w:r>
+        <w:rPr>
+          <w:rFonts w:ascii="Arial" w:hAnsi="Arial" w:cs="Arial"/>
+        </w:rPr>
+        <w:t>vì</w:t>
+      </w:r>
+      <w:proofErr w:type="spellEnd"/>
+      <w:r>
+        <w:rPr>
+          <w:rFonts w:ascii="Arial" w:hAnsi="Arial" w:cs="Arial"/>
+        </w:rPr>
+        <w:t xml:space="preserve"> </w:t>
+      </w:r>
+      <w:proofErr w:type="spellStart"/>
+      <w:r>
+        <w:rPr>
+          <w:rFonts w:ascii="Arial" w:hAnsi="Arial" w:cs="Arial"/>
+        </w:rPr>
+        <w:t>thuật</w:t>
+      </w:r>
+      <w:proofErr w:type="spellEnd"/>
+      <w:r>
+        <w:rPr>
+          <w:rFonts w:ascii="Arial" w:hAnsi="Arial" w:cs="Arial"/>
+        </w:rPr>
+        <w:t xml:space="preserve"> </w:t>
+      </w:r>
+      <w:proofErr w:type="spellStart"/>
+      <w:r>
+        <w:rPr>
+          <w:rFonts w:ascii="Arial" w:hAnsi="Arial" w:cs="Arial"/>
+        </w:rPr>
+        <w:t>toán</w:t>
+      </w:r>
+      <w:proofErr w:type="spellEnd"/>
+      <w:r>
+        <w:rPr>
+          <w:rFonts w:ascii="Arial" w:hAnsi="Arial" w:cs="Arial"/>
+        </w:rPr>
+        <w:t xml:space="preserve"> K-Means </w:t>
+      </w:r>
+      <w:proofErr w:type="spellStart"/>
+      <w:r>
+        <w:rPr>
+          <w:rFonts w:ascii="Arial" w:hAnsi="Arial" w:cs="Arial"/>
+        </w:rPr>
+        <w:t>chạy</w:t>
+      </w:r>
+      <w:proofErr w:type="spellEnd"/>
+      <w:r>
+        <w:rPr>
+          <w:rFonts w:ascii="Arial" w:hAnsi="Arial" w:cs="Arial"/>
+        </w:rPr>
+        <w:t xml:space="preserve"> </w:t>
+      </w:r>
+      <w:proofErr w:type="spellStart"/>
+      <w:r>
+        <w:rPr>
+          <w:rFonts w:ascii="Arial" w:hAnsi="Arial" w:cs="Arial"/>
+        </w:rPr>
+        <w:t>bằng</w:t>
+      </w:r>
+      <w:proofErr w:type="spellEnd"/>
+      <w:r>
+        <w:rPr>
+          <w:rFonts w:ascii="Arial" w:hAnsi="Arial" w:cs="Arial"/>
+        </w:rPr>
+        <w:t xml:space="preserve"> </w:t>
+      </w:r>
+      <w:proofErr w:type="spellStart"/>
+      <w:r>
+        <w:rPr>
+          <w:rFonts w:ascii="Arial" w:hAnsi="Arial" w:cs="Arial"/>
+        </w:rPr>
+        <w:t>cách</w:t>
+      </w:r>
+      <w:proofErr w:type="spellEnd"/>
+      <w:r>
+        <w:rPr>
+          <w:rFonts w:ascii="Arial" w:hAnsi="Arial" w:cs="Arial"/>
+        </w:rPr>
+        <w:t xml:space="preserve"> </w:t>
+      </w:r>
+      <w:proofErr w:type="spellStart"/>
+      <w:r>
+        <w:rPr>
+          <w:rFonts w:ascii="Arial" w:hAnsi="Arial" w:cs="Arial"/>
+        </w:rPr>
+        <w:t>lặp</w:t>
+      </w:r>
+      <w:proofErr w:type="spellEnd"/>
+      <w:r>
+        <w:rPr>
+          <w:rFonts w:ascii="Arial" w:hAnsi="Arial" w:cs="Arial"/>
+        </w:rPr>
+        <w:t xml:space="preserve"> </w:t>
+      </w:r>
+      <w:proofErr w:type="spellStart"/>
+      <w:r>
+        <w:rPr>
+          <w:rFonts w:ascii="Arial" w:hAnsi="Arial" w:cs="Arial"/>
+        </w:rPr>
+        <w:t>lại</w:t>
+      </w:r>
+      <w:proofErr w:type="spellEnd"/>
+      <w:r>
+        <w:rPr>
+          <w:rFonts w:ascii="Arial" w:hAnsi="Arial" w:cs="Arial"/>
+        </w:rPr>
+        <w:t xml:space="preserve"> </w:t>
+      </w:r>
+      <w:proofErr w:type="spellStart"/>
+      <w:r>
+        <w:rPr>
+          <w:rFonts w:ascii="Arial" w:hAnsi="Arial" w:cs="Arial"/>
+        </w:rPr>
+        <w:t>việc</w:t>
+      </w:r>
+      <w:proofErr w:type="spellEnd"/>
+      <w:r>
+        <w:rPr>
+          <w:rFonts w:ascii="Arial" w:hAnsi="Arial" w:cs="Arial"/>
+        </w:rPr>
+        <w:t xml:space="preserve"> </w:t>
+      </w:r>
+      <w:proofErr w:type="spellStart"/>
+      <w:r>
+        <w:rPr>
+          <w:rFonts w:ascii="Arial" w:hAnsi="Arial" w:cs="Arial"/>
+        </w:rPr>
+        <w:t>tìm</w:t>
+      </w:r>
+      <w:proofErr w:type="spellEnd"/>
+      <w:r>
+        <w:rPr>
+          <w:rFonts w:ascii="Arial" w:hAnsi="Arial" w:cs="Arial"/>
+        </w:rPr>
+        <w:t xml:space="preserve"> </w:t>
+      </w:r>
+      <w:proofErr w:type="spellStart"/>
+      <w:r>
+        <w:rPr>
+          <w:rFonts w:ascii="Arial" w:hAnsi="Arial" w:cs="Arial"/>
+        </w:rPr>
+        <w:t>các</w:t>
+      </w:r>
+      <w:proofErr w:type="spellEnd"/>
+      <w:r>
+        <w:rPr>
+          <w:rFonts w:ascii="Arial" w:hAnsi="Arial" w:cs="Arial"/>
+        </w:rPr>
+        <w:t xml:space="preserve"> </w:t>
+      </w:r>
+      <w:proofErr w:type="spellStart"/>
+      <w:r>
+        <w:rPr>
+          <w:rFonts w:ascii="Arial" w:hAnsi="Arial" w:cs="Arial"/>
+        </w:rPr>
+        <w:t>điểm</w:t>
+      </w:r>
+      <w:proofErr w:type="spellEnd"/>
+      <w:r>
+        <w:rPr>
+          <w:rFonts w:ascii="Arial" w:hAnsi="Arial" w:cs="Arial"/>
+        </w:rPr>
+        <w:t xml:space="preserve"> </w:t>
+      </w:r>
+      <w:proofErr w:type="spellStart"/>
+      <w:r>
+        <w:rPr>
+          <w:rFonts w:ascii="Arial" w:hAnsi="Arial" w:cs="Arial"/>
+        </w:rPr>
+        <w:t>gần</w:t>
+      </w:r>
+      <w:proofErr w:type="spellEnd"/>
+      <w:r>
+        <w:rPr>
+          <w:rFonts w:ascii="Arial" w:hAnsi="Arial" w:cs="Arial"/>
+        </w:rPr>
+        <w:t xml:space="preserve"> </w:t>
+      </w:r>
+      <w:proofErr w:type="spellStart"/>
+      <w:r>
+        <w:rPr>
+          <w:rFonts w:ascii="Arial" w:hAnsi="Arial" w:cs="Arial"/>
+        </w:rPr>
+        <w:t>với</w:t>
+      </w:r>
+      <w:proofErr w:type="spellEnd"/>
+      <w:r>
+        <w:rPr>
+          <w:rFonts w:ascii="Arial" w:hAnsi="Arial" w:cs="Arial"/>
+        </w:rPr>
+        <w:t xml:space="preserve"> centroid </w:t>
+      </w:r>
+      <w:proofErr w:type="spellStart"/>
+      <w:r>
+        <w:rPr>
+          <w:rFonts w:ascii="Arial" w:hAnsi="Arial" w:cs="Arial"/>
+        </w:rPr>
+        <w:t>nhất</w:t>
+      </w:r>
+      <w:proofErr w:type="spellEnd"/>
+      <w:r>
+        <w:rPr>
+          <w:rFonts w:ascii="Arial" w:hAnsi="Arial" w:cs="Arial"/>
+        </w:rPr>
+        <w:t xml:space="preserve"> </w:t>
+      </w:r>
+      <w:proofErr w:type="spellStart"/>
+      <w:r>
+        <w:rPr>
+          <w:rFonts w:ascii="Arial" w:hAnsi="Arial" w:cs="Arial"/>
+        </w:rPr>
+        <w:t>và</w:t>
+      </w:r>
+      <w:proofErr w:type="spellEnd"/>
+      <w:r>
+        <w:rPr>
+          <w:rFonts w:ascii="Arial" w:hAnsi="Arial" w:cs="Arial"/>
+        </w:rPr>
+        <w:t xml:space="preserve"> </w:t>
+      </w:r>
+      <w:proofErr w:type="spellStart"/>
+      <w:r>
+        <w:rPr>
+          <w:rFonts w:ascii="Arial" w:hAnsi="Arial" w:cs="Arial"/>
+        </w:rPr>
+        <w:t>câp</w:t>
+      </w:r>
+      <w:proofErr w:type="spellEnd"/>
+      <w:r>
+        <w:rPr>
+          <w:rFonts w:ascii="Arial" w:hAnsi="Arial" w:cs="Arial"/>
+        </w:rPr>
+        <w:t xml:space="preserve"> </w:t>
+      </w:r>
+      <w:proofErr w:type="spellStart"/>
+      <w:r>
+        <w:rPr>
+          <w:rFonts w:ascii="Arial" w:hAnsi="Arial" w:cs="Arial"/>
+        </w:rPr>
+        <w:t>nhật</w:t>
+      </w:r>
+      <w:proofErr w:type="spellEnd"/>
+      <w:r>
+        <w:rPr>
+          <w:rFonts w:ascii="Arial" w:hAnsi="Arial" w:cs="Arial"/>
+        </w:rPr>
+        <w:t xml:space="preserve"> </w:t>
+      </w:r>
+      <w:proofErr w:type="spellStart"/>
+      <w:r>
+        <w:rPr>
+          <w:rFonts w:ascii="Arial" w:hAnsi="Arial" w:cs="Arial"/>
+        </w:rPr>
+        <w:t>điểm</w:t>
+      </w:r>
+      <w:proofErr w:type="spellEnd"/>
+      <w:r>
+        <w:rPr>
+          <w:rFonts w:ascii="Arial" w:hAnsi="Arial" w:cs="Arial"/>
+        </w:rPr>
+        <w:t xml:space="preserve"> centroid </w:t>
+      </w:r>
+      <w:proofErr w:type="spellStart"/>
+      <w:r>
+        <w:rPr>
+          <w:rFonts w:ascii="Arial" w:hAnsi="Arial" w:cs="Arial"/>
+        </w:rPr>
+        <w:t>đó</w:t>
+      </w:r>
+      <w:proofErr w:type="spellEnd"/>
+      <w:r>
+        <w:rPr>
+          <w:rFonts w:ascii="Arial" w:hAnsi="Arial" w:cs="Arial"/>
+        </w:rPr>
+        <w:t xml:space="preserve"> qua </w:t>
+      </w:r>
+      <w:proofErr w:type="spellStart"/>
+      <w:r>
+        <w:rPr>
+          <w:rFonts w:ascii="Arial" w:hAnsi="Arial" w:cs="Arial"/>
+        </w:rPr>
+        <w:t>từng</w:t>
+      </w:r>
+      <w:proofErr w:type="spellEnd"/>
+      <w:r>
+        <w:rPr>
+          <w:rFonts w:ascii="Arial" w:hAnsi="Arial" w:cs="Arial"/>
+        </w:rPr>
+        <w:t xml:space="preserve"> </w:t>
+      </w:r>
+      <w:proofErr w:type="spellStart"/>
+      <w:r>
+        <w:rPr>
+          <w:rFonts w:ascii="Arial" w:hAnsi="Arial" w:cs="Arial"/>
+        </w:rPr>
+        <w:t>nhóm</w:t>
+      </w:r>
+      <w:proofErr w:type="spellEnd"/>
+      <w:r>
+        <w:rPr>
+          <w:rFonts w:ascii="Arial" w:hAnsi="Arial" w:cs="Arial"/>
+        </w:rPr>
+        <w:t xml:space="preserve"> </w:t>
+      </w:r>
+      <w:proofErr w:type="spellStart"/>
+      <w:r>
+        <w:rPr>
+          <w:rFonts w:ascii="Arial" w:hAnsi="Arial" w:cs="Arial"/>
+        </w:rPr>
+        <w:t>gom</w:t>
+      </w:r>
+      <w:proofErr w:type="spellEnd"/>
+      <w:r>
+        <w:rPr>
+          <w:rFonts w:ascii="Arial" w:hAnsi="Arial" w:cs="Arial"/>
+        </w:rPr>
+        <w:t xml:space="preserve"> </w:t>
+      </w:r>
+      <w:proofErr w:type="spellStart"/>
+      <w:r>
+        <w:rPr>
+          <w:rFonts w:ascii="Arial" w:hAnsi="Arial" w:cs="Arial"/>
+        </w:rPr>
+        <w:t>cụm</w:t>
+      </w:r>
+      <w:proofErr w:type="spellEnd"/>
+      <w:r>
+        <w:rPr>
+          <w:rFonts w:ascii="Arial" w:hAnsi="Arial" w:cs="Arial"/>
+        </w:rPr>
+        <w:t xml:space="preserve"> </w:t>
+      </w:r>
+      <w:proofErr w:type="spellStart"/>
+      <w:r>
+        <w:rPr>
+          <w:rFonts w:ascii="Arial" w:hAnsi="Arial" w:cs="Arial"/>
+        </w:rPr>
+        <w:t>mới</w:t>
+      </w:r>
+      <w:proofErr w:type="spellEnd"/>
+      <w:r>
+        <w:rPr>
+          <w:rFonts w:ascii="Arial" w:hAnsi="Arial" w:cs="Arial"/>
+        </w:rPr>
+        <w:t xml:space="preserve">. </w:t>
+      </w:r>
+      <w:proofErr w:type="spellStart"/>
+      <w:r>
+        <w:rPr>
+          <w:rFonts w:ascii="Arial" w:hAnsi="Arial" w:cs="Arial"/>
+        </w:rPr>
+        <w:t>Thuật</w:t>
+      </w:r>
+      <w:proofErr w:type="spellEnd"/>
+      <w:r>
+        <w:rPr>
+          <w:rFonts w:ascii="Arial" w:hAnsi="Arial" w:cs="Arial"/>
+        </w:rPr>
+        <w:t xml:space="preserve"> </w:t>
+      </w:r>
+      <w:proofErr w:type="spellStart"/>
+      <w:r>
+        <w:rPr>
+          <w:rFonts w:ascii="Arial" w:hAnsi="Arial" w:cs="Arial"/>
+        </w:rPr>
+        <w:t>toán</w:t>
+      </w:r>
+      <w:proofErr w:type="spellEnd"/>
+      <w:r>
+        <w:rPr>
+          <w:rFonts w:ascii="Arial" w:hAnsi="Arial" w:cs="Arial"/>
+        </w:rPr>
+        <w:t xml:space="preserve"> </w:t>
+      </w:r>
+      <w:proofErr w:type="spellStart"/>
+      <w:r>
+        <w:rPr>
+          <w:rFonts w:ascii="Arial" w:hAnsi="Arial" w:cs="Arial"/>
+        </w:rPr>
+        <w:t>này</w:t>
+      </w:r>
+      <w:proofErr w:type="spellEnd"/>
+      <w:r>
+        <w:rPr>
+          <w:rFonts w:ascii="Arial" w:hAnsi="Arial" w:cs="Arial"/>
+        </w:rPr>
+        <w:t xml:space="preserve"> </w:t>
+      </w:r>
+      <w:proofErr w:type="spellStart"/>
+      <w:r>
+        <w:rPr>
+          <w:rFonts w:ascii="Arial" w:hAnsi="Arial" w:cs="Arial"/>
+        </w:rPr>
+        <w:t>ngầm</w:t>
+      </w:r>
+      <w:proofErr w:type="spellEnd"/>
+      <w:r>
+        <w:rPr>
+          <w:rFonts w:ascii="Arial" w:hAnsi="Arial" w:cs="Arial"/>
+        </w:rPr>
+        <w:t xml:space="preserve"> </w:t>
+      </w:r>
+      <w:proofErr w:type="spellStart"/>
+      <w:r>
+        <w:rPr>
+          <w:rFonts w:ascii="Arial" w:hAnsi="Arial" w:cs="Arial"/>
+        </w:rPr>
+        <w:t>sử</w:t>
+      </w:r>
+      <w:proofErr w:type="spellEnd"/>
+      <w:r>
+        <w:rPr>
+          <w:rFonts w:ascii="Arial" w:hAnsi="Arial" w:cs="Arial"/>
+        </w:rPr>
+        <w:t xml:space="preserve"> </w:t>
+      </w:r>
+      <w:proofErr w:type="spellStart"/>
+      <w:r>
+        <w:rPr>
+          <w:rFonts w:ascii="Arial" w:hAnsi="Arial" w:cs="Arial"/>
+        </w:rPr>
+        <w:t>dụng</w:t>
+      </w:r>
+      <w:proofErr w:type="spellEnd"/>
+      <w:r>
+        <w:rPr>
+          <w:rFonts w:ascii="Arial" w:hAnsi="Arial" w:cs="Arial"/>
+        </w:rPr>
+        <w:t xml:space="preserve"> </w:t>
+      </w:r>
+      <w:proofErr w:type="spellStart"/>
+      <w:r>
+        <w:rPr>
+          <w:rFonts w:ascii="Arial" w:hAnsi="Arial" w:cs="Arial"/>
+        </w:rPr>
+        <w:t>các</w:t>
+      </w:r>
+      <w:proofErr w:type="spellEnd"/>
+      <w:r>
+        <w:rPr>
+          <w:rFonts w:ascii="Arial" w:hAnsi="Arial" w:cs="Arial"/>
+        </w:rPr>
+        <w:t xml:space="preserve"> </w:t>
+      </w:r>
+      <w:proofErr w:type="spellStart"/>
+      <w:r>
+        <w:rPr>
+          <w:rFonts w:ascii="Arial" w:hAnsi="Arial" w:cs="Arial"/>
+        </w:rPr>
+        <w:t>công</w:t>
+      </w:r>
+      <w:proofErr w:type="spellEnd"/>
+      <w:r>
+        <w:rPr>
+          <w:rFonts w:ascii="Arial" w:hAnsi="Arial" w:cs="Arial"/>
+        </w:rPr>
+        <w:t xml:space="preserve"> </w:t>
+      </w:r>
+      <w:proofErr w:type="spellStart"/>
+      <w:r>
+        <w:rPr>
+          <w:rFonts w:ascii="Arial" w:hAnsi="Arial" w:cs="Arial"/>
+        </w:rPr>
+        <w:t>thức</w:t>
+      </w:r>
+      <w:proofErr w:type="spellEnd"/>
+      <w:r>
+        <w:rPr>
+          <w:rFonts w:ascii="Arial" w:hAnsi="Arial" w:cs="Arial"/>
+        </w:rPr>
+        <w:t xml:space="preserve"> </w:t>
+      </w:r>
+      <w:proofErr w:type="spellStart"/>
+      <w:r>
+        <w:rPr>
+          <w:rFonts w:ascii="Arial" w:hAnsi="Arial" w:cs="Arial"/>
+        </w:rPr>
+        <w:t>tính</w:t>
+      </w:r>
+      <w:proofErr w:type="spellEnd"/>
+      <w:r>
+        <w:rPr>
+          <w:rFonts w:ascii="Arial" w:hAnsi="Arial" w:cs="Arial"/>
+        </w:rPr>
+        <w:t xml:space="preserve"> </w:t>
+      </w:r>
+      <w:proofErr w:type="spellStart"/>
+      <w:r>
+        <w:rPr>
+          <w:rFonts w:ascii="Arial" w:hAnsi="Arial" w:cs="Arial"/>
+        </w:rPr>
+        <w:t>khoảng</w:t>
+      </w:r>
+      <w:proofErr w:type="spellEnd"/>
+      <w:r>
+        <w:rPr>
+          <w:rFonts w:ascii="Arial" w:hAnsi="Arial" w:cs="Arial"/>
+        </w:rPr>
+        <w:t xml:space="preserve"> </w:t>
+      </w:r>
+      <w:proofErr w:type="spellStart"/>
+      <w:r>
+        <w:rPr>
+          <w:rFonts w:ascii="Arial" w:hAnsi="Arial" w:cs="Arial"/>
+        </w:rPr>
+        <w:t>cách</w:t>
+      </w:r>
+      <w:proofErr w:type="spellEnd"/>
+      <w:r>
+        <w:rPr>
+          <w:rFonts w:ascii="Arial" w:hAnsi="Arial" w:cs="Arial"/>
+        </w:rPr>
+        <w:t xml:space="preserve"> </w:t>
+      </w:r>
+      <w:proofErr w:type="spellStart"/>
+      <w:r>
+        <w:rPr>
+          <w:rFonts w:ascii="Arial" w:hAnsi="Arial" w:cs="Arial"/>
+        </w:rPr>
+        <w:t>giữa</w:t>
+      </w:r>
+      <w:proofErr w:type="spellEnd"/>
+      <w:r>
+        <w:rPr>
+          <w:rFonts w:ascii="Arial" w:hAnsi="Arial" w:cs="Arial"/>
+        </w:rPr>
+        <w:t xml:space="preserve"> </w:t>
+      </w:r>
+      <w:proofErr w:type="spellStart"/>
+      <w:r>
+        <w:rPr>
+          <w:rFonts w:ascii="Arial" w:hAnsi="Arial" w:cs="Arial"/>
+        </w:rPr>
+        <w:t>các</w:t>
+      </w:r>
+      <w:proofErr w:type="spellEnd"/>
+      <w:r>
+        <w:rPr>
+          <w:rFonts w:ascii="Arial" w:hAnsi="Arial" w:cs="Arial"/>
+        </w:rPr>
+        <w:t xml:space="preserve"> </w:t>
+      </w:r>
+      <w:proofErr w:type="spellStart"/>
+      <w:r>
+        <w:rPr>
+          <w:rFonts w:ascii="Arial" w:hAnsi="Arial" w:cs="Arial"/>
+        </w:rPr>
+        <w:t>cặp</w:t>
+      </w:r>
+      <w:proofErr w:type="spellEnd"/>
+      <w:r>
+        <w:rPr>
+          <w:rFonts w:ascii="Arial" w:hAnsi="Arial" w:cs="Arial"/>
+        </w:rPr>
+        <w:t xml:space="preserve"> </w:t>
+      </w:r>
+      <w:proofErr w:type="spellStart"/>
+      <w:r>
+        <w:rPr>
+          <w:rFonts w:ascii="Arial" w:hAnsi="Arial" w:cs="Arial"/>
+        </w:rPr>
+        <w:t>điểm</w:t>
+      </w:r>
+      <w:proofErr w:type="spellEnd"/>
+      <w:r>
+        <w:rPr>
+          <w:rFonts w:ascii="Arial" w:hAnsi="Arial" w:cs="Arial"/>
+        </w:rPr>
+        <w:t xml:space="preserve"> (</w:t>
+      </w:r>
+      <w:proofErr w:type="spellStart"/>
+      <w:r>
+        <w:rPr>
+          <w:rFonts w:ascii="Arial" w:hAnsi="Arial" w:cs="Arial"/>
+        </w:rPr>
+        <w:t>dữ</w:t>
+      </w:r>
+      <w:proofErr w:type="spellEnd"/>
+      <w:r>
+        <w:rPr>
+          <w:rFonts w:ascii="Arial" w:hAnsi="Arial" w:cs="Arial"/>
+        </w:rPr>
+        <w:t xml:space="preserve"> </w:t>
+      </w:r>
+      <w:proofErr w:type="spellStart"/>
+      <w:r>
+        <w:rPr>
+          <w:rFonts w:ascii="Arial" w:hAnsi="Arial" w:cs="Arial"/>
+        </w:rPr>
+        <w:t>liệu</w:t>
+      </w:r>
+      <w:proofErr w:type="spellEnd"/>
+      <w:r>
+        <w:rPr>
+          <w:rFonts w:ascii="Arial" w:hAnsi="Arial" w:cs="Arial"/>
+        </w:rPr>
+        <w:t xml:space="preserve"> </w:t>
+      </w:r>
+      <w:proofErr w:type="spellStart"/>
+      <w:r>
+        <w:rPr>
+          <w:rFonts w:ascii="Arial" w:hAnsi="Arial" w:cs="Arial"/>
+        </w:rPr>
+        <w:t>và</w:t>
+      </w:r>
+      <w:proofErr w:type="spellEnd"/>
+      <w:r>
+        <w:rPr>
+          <w:rFonts w:ascii="Arial" w:hAnsi="Arial" w:cs="Arial"/>
+        </w:rPr>
+        <w:t xml:space="preserve"> centroid) </w:t>
+      </w:r>
+      <w:proofErr w:type="spellStart"/>
+      <w:r>
+        <w:rPr>
+          <w:rFonts w:ascii="Arial" w:hAnsi="Arial" w:cs="Arial"/>
+        </w:rPr>
+        <w:t>vì</w:t>
+      </w:r>
+      <w:proofErr w:type="spellEnd"/>
+      <w:r>
+        <w:rPr>
+          <w:rFonts w:ascii="Arial" w:hAnsi="Arial" w:cs="Arial"/>
+        </w:rPr>
+        <w:t xml:space="preserve"> ta </w:t>
+      </w:r>
+      <w:proofErr w:type="spellStart"/>
+      <w:r>
+        <w:rPr>
+          <w:rFonts w:ascii="Arial" w:hAnsi="Arial" w:cs="Arial"/>
+        </w:rPr>
+        <w:t>có</w:t>
+      </w:r>
+      <w:proofErr w:type="spellEnd"/>
+      <w:r>
+        <w:rPr>
+          <w:rFonts w:ascii="Arial" w:hAnsi="Arial" w:cs="Arial"/>
+        </w:rPr>
+        <w:t xml:space="preserve"> </w:t>
+      </w:r>
+      <w:proofErr w:type="spellStart"/>
+      <w:r>
+        <w:rPr>
+          <w:rFonts w:ascii="Arial" w:hAnsi="Arial" w:cs="Arial"/>
+        </w:rPr>
+        <w:t>thể</w:t>
+      </w:r>
+      <w:proofErr w:type="spellEnd"/>
+      <w:r>
+        <w:rPr>
+          <w:rFonts w:ascii="Arial" w:hAnsi="Arial" w:cs="Arial"/>
+        </w:rPr>
+        <w:t xml:space="preserve"> </w:t>
+      </w:r>
+      <w:proofErr w:type="spellStart"/>
+      <w:r>
+        <w:rPr>
+          <w:rFonts w:ascii="Arial" w:hAnsi="Arial" w:cs="Arial"/>
+        </w:rPr>
+        <w:t>thấy</w:t>
+      </w:r>
+      <w:proofErr w:type="spellEnd"/>
+      <w:r>
+        <w:rPr>
+          <w:rFonts w:ascii="Arial" w:hAnsi="Arial" w:cs="Arial"/>
+        </w:rPr>
+        <w:t xml:space="preserve"> SSE (sum of errors) </w:t>
+      </w:r>
+      <w:proofErr w:type="spellStart"/>
+      <w:r>
+        <w:rPr>
+          <w:rFonts w:ascii="Arial" w:hAnsi="Arial" w:cs="Arial"/>
+        </w:rPr>
+        <w:t>của</w:t>
+      </w:r>
+      <w:proofErr w:type="spellEnd"/>
+      <w:r>
+        <w:rPr>
+          <w:rFonts w:ascii="Arial" w:hAnsi="Arial" w:cs="Arial"/>
+        </w:rPr>
+        <w:t xml:space="preserve"> K-Means </w:t>
+      </w:r>
+      <w:proofErr w:type="spellStart"/>
+      <w:r>
+        <w:rPr>
+          <w:rFonts w:ascii="Arial" w:hAnsi="Arial" w:cs="Arial"/>
+        </w:rPr>
+        <w:t>được</w:t>
+      </w:r>
+      <w:proofErr w:type="spellEnd"/>
+      <w:r>
+        <w:rPr>
+          <w:rFonts w:ascii="Arial" w:hAnsi="Arial" w:cs="Arial"/>
+        </w:rPr>
+        <w:t xml:space="preserve"> </w:t>
+      </w:r>
+      <w:proofErr w:type="spellStart"/>
+      <w:r>
+        <w:rPr>
+          <w:rFonts w:ascii="Arial" w:hAnsi="Arial" w:cs="Arial"/>
+        </w:rPr>
+        <w:t>tính</w:t>
+      </w:r>
+      <w:proofErr w:type="spellEnd"/>
+      <w:r>
+        <w:rPr>
+          <w:rFonts w:ascii="Arial" w:hAnsi="Arial" w:cs="Arial"/>
+        </w:rPr>
+        <w:t xml:space="preserve"> </w:t>
+      </w:r>
+      <w:proofErr w:type="spellStart"/>
+      <w:r>
+        <w:rPr>
+          <w:rFonts w:ascii="Arial" w:hAnsi="Arial" w:cs="Arial"/>
+        </w:rPr>
+        <w:t>bằng</w:t>
+      </w:r>
+      <w:proofErr w:type="spellEnd"/>
+      <w:r>
+        <w:rPr>
+          <w:rFonts w:ascii="Arial" w:hAnsi="Arial" w:cs="Arial"/>
+        </w:rPr>
+        <w:t xml:space="preserve"> </w:t>
+      </w:r>
+      <w:proofErr w:type="spellStart"/>
+      <w:r>
+        <w:rPr>
+          <w:rFonts w:ascii="Arial" w:hAnsi="Arial" w:cs="Arial"/>
+        </w:rPr>
+        <w:t>khoảng</w:t>
+      </w:r>
+      <w:proofErr w:type="spellEnd"/>
+      <w:r>
+        <w:rPr>
+          <w:rFonts w:ascii="Arial" w:hAnsi="Arial" w:cs="Arial"/>
+        </w:rPr>
+        <w:t xml:space="preserve"> </w:t>
+      </w:r>
+      <w:proofErr w:type="spellStart"/>
+      <w:r>
+        <w:rPr>
+          <w:rFonts w:ascii="Arial" w:hAnsi="Arial" w:cs="Arial"/>
+        </w:rPr>
+        <w:t>cách</w:t>
+      </w:r>
+      <w:proofErr w:type="spellEnd"/>
+      <w:r>
+        <w:rPr>
+          <w:rFonts w:ascii="Arial" w:hAnsi="Arial" w:cs="Arial"/>
+        </w:rPr>
+        <w:t xml:space="preserve"> </w:t>
+      </w:r>
+      <w:proofErr w:type="spellStart"/>
+      <w:r>
+        <w:rPr>
+          <w:rFonts w:ascii="Arial" w:hAnsi="Arial" w:cs="Arial"/>
+        </w:rPr>
+        <w:t>bình</w:t>
+      </w:r>
+      <w:proofErr w:type="spellEnd"/>
+      <w:r>
+        <w:rPr>
+          <w:rFonts w:ascii="Arial" w:hAnsi="Arial" w:cs="Arial"/>
+        </w:rPr>
+        <w:t xml:space="preserve"> </w:t>
+      </w:r>
+      <w:proofErr w:type="spellStart"/>
+      <w:r>
+        <w:rPr>
+          <w:rFonts w:ascii="Arial" w:hAnsi="Arial" w:cs="Arial"/>
+        </w:rPr>
+        <w:t>phương</w:t>
+      </w:r>
+      <w:proofErr w:type="spellEnd"/>
+      <w:r>
+        <w:rPr>
+          <w:rFonts w:ascii="Arial" w:hAnsi="Arial" w:cs="Arial"/>
+        </w:rPr>
+        <w:t xml:space="preserve"> </w:t>
+      </w:r>
+      <w:proofErr w:type="spellStart"/>
+      <w:r>
+        <w:rPr>
+          <w:rFonts w:ascii="Arial" w:hAnsi="Arial" w:cs="Arial"/>
+        </w:rPr>
+        <w:t>giữa</w:t>
+      </w:r>
+      <w:proofErr w:type="spellEnd"/>
+      <w:r>
+        <w:rPr>
+          <w:rFonts w:ascii="Arial" w:hAnsi="Arial" w:cs="Arial"/>
+        </w:rPr>
+        <w:t xml:space="preserve"> </w:t>
+      </w:r>
+      <w:proofErr w:type="spellStart"/>
+      <w:r>
+        <w:rPr>
+          <w:rFonts w:ascii="Arial" w:hAnsi="Arial" w:cs="Arial"/>
+        </w:rPr>
+        <w:t>hai</w:t>
+      </w:r>
+      <w:proofErr w:type="spellEnd"/>
+      <w:r>
+        <w:rPr>
+          <w:rFonts w:ascii="Arial" w:hAnsi="Arial" w:cs="Arial"/>
+        </w:rPr>
+        <w:t xml:space="preserve"> </w:t>
+      </w:r>
+      <w:proofErr w:type="spellStart"/>
+      <w:r>
+        <w:rPr>
+          <w:rFonts w:ascii="Arial" w:hAnsi="Arial" w:cs="Arial"/>
+        </w:rPr>
+        <w:t>điểm</w:t>
+      </w:r>
+      <w:proofErr w:type="spellEnd"/>
+      <w:r>
+        <w:rPr>
+          <w:rFonts w:ascii="Arial" w:hAnsi="Arial" w:cs="Arial"/>
+        </w:rPr>
+        <w:t xml:space="preserve"> centroid </w:t>
+      </w:r>
+      <w:proofErr w:type="spellStart"/>
+      <w:r>
+        <w:rPr>
+          <w:rFonts w:ascii="Arial" w:hAnsi="Arial" w:cs="Arial"/>
+        </w:rPr>
+        <w:t>và</w:t>
+      </w:r>
+      <w:proofErr w:type="spellEnd"/>
+      <w:r>
+        <w:rPr>
+          <w:rFonts w:ascii="Arial" w:hAnsi="Arial" w:cs="Arial"/>
+        </w:rPr>
+        <w:t xml:space="preserve"> </w:t>
+      </w:r>
+      <w:proofErr w:type="spellStart"/>
+      <w:r>
+        <w:rPr>
+          <w:rFonts w:ascii="Arial" w:hAnsi="Arial" w:cs="Arial"/>
+        </w:rPr>
+        <w:t>dữ</w:t>
+      </w:r>
+      <w:proofErr w:type="spellEnd"/>
+      <w:r>
+        <w:rPr>
+          <w:rFonts w:ascii="Arial" w:hAnsi="Arial" w:cs="Arial"/>
+        </w:rPr>
+        <w:t xml:space="preserve"> </w:t>
+      </w:r>
+      <w:proofErr w:type="spellStart"/>
+      <w:r>
+        <w:rPr>
+          <w:rFonts w:ascii="Arial" w:hAnsi="Arial" w:cs="Arial"/>
+        </w:rPr>
+        <w:t>liệu</w:t>
+      </w:r>
+      <w:proofErr w:type="spellEnd"/>
+      <w:r>
+        <w:rPr>
+          <w:rFonts w:ascii="Arial" w:hAnsi="Arial" w:cs="Arial"/>
+        </w:rPr>
+        <w:t xml:space="preserve">. </w:t>
+      </w:r>
+      <w:proofErr w:type="spellStart"/>
+      <w:r>
+        <w:rPr>
+          <w:rFonts w:ascii="Arial" w:hAnsi="Arial" w:cs="Arial"/>
+        </w:rPr>
+        <w:t>Vì</w:t>
+      </w:r>
+      <w:proofErr w:type="spellEnd"/>
+      <w:r>
+        <w:rPr>
+          <w:rFonts w:ascii="Arial" w:hAnsi="Arial" w:cs="Arial"/>
+        </w:rPr>
+        <w:t xml:space="preserve"> </w:t>
+      </w:r>
+      <w:proofErr w:type="spellStart"/>
+      <w:r>
+        <w:rPr>
+          <w:rFonts w:ascii="Arial" w:hAnsi="Arial" w:cs="Arial"/>
+        </w:rPr>
+        <w:t>thế</w:t>
+      </w:r>
+      <w:proofErr w:type="spellEnd"/>
+      <w:r>
+        <w:rPr>
+          <w:rFonts w:ascii="Arial" w:hAnsi="Arial" w:cs="Arial"/>
+        </w:rPr>
+        <w:t xml:space="preserve"> </w:t>
+      </w:r>
+      <w:proofErr w:type="spellStart"/>
+      <w:r>
+        <w:rPr>
+          <w:rFonts w:ascii="Arial" w:hAnsi="Arial" w:cs="Arial"/>
+        </w:rPr>
+        <w:t>công</w:t>
+      </w:r>
+      <w:proofErr w:type="spellEnd"/>
+      <w:r>
+        <w:rPr>
+          <w:rFonts w:ascii="Arial" w:hAnsi="Arial" w:cs="Arial"/>
+        </w:rPr>
+        <w:t xml:space="preserve"> </w:t>
+      </w:r>
+      <w:proofErr w:type="spellStart"/>
+      <w:r>
+        <w:rPr>
+          <w:rFonts w:ascii="Arial" w:hAnsi="Arial" w:cs="Arial"/>
+        </w:rPr>
+        <w:t>thức</w:t>
+      </w:r>
+      <w:proofErr w:type="spellEnd"/>
+      <w:r>
+        <w:rPr>
+          <w:rFonts w:ascii="Arial" w:hAnsi="Arial" w:cs="Arial"/>
+        </w:rPr>
+        <w:t xml:space="preserve"> </w:t>
+      </w:r>
+      <w:proofErr w:type="spellStart"/>
+      <w:r>
+        <w:rPr>
+          <w:rFonts w:ascii="Arial" w:hAnsi="Arial" w:cs="Arial"/>
+        </w:rPr>
+        <w:t>tính</w:t>
+      </w:r>
+      <w:proofErr w:type="spellEnd"/>
+      <w:r>
+        <w:rPr>
+          <w:rFonts w:ascii="Arial" w:hAnsi="Arial" w:cs="Arial"/>
+        </w:rPr>
+        <w:t xml:space="preserve"> </w:t>
+      </w:r>
+      <w:proofErr w:type="spellStart"/>
+      <w:r>
+        <w:rPr>
+          <w:rFonts w:ascii="Arial" w:hAnsi="Arial" w:cs="Arial"/>
+        </w:rPr>
+        <w:t>khoảng</w:t>
+      </w:r>
+      <w:proofErr w:type="spellEnd"/>
+      <w:r>
+        <w:rPr>
+          <w:rFonts w:ascii="Arial" w:hAnsi="Arial" w:cs="Arial"/>
+        </w:rPr>
+        <w:t xml:space="preserve"> </w:t>
+      </w:r>
+      <w:proofErr w:type="spellStart"/>
+      <w:r>
+        <w:rPr>
+          <w:rFonts w:ascii="Arial" w:hAnsi="Arial" w:cs="Arial"/>
+        </w:rPr>
+        <w:t>cách</w:t>
+      </w:r>
+      <w:proofErr w:type="spellEnd"/>
+      <w:r>
+        <w:rPr>
+          <w:rFonts w:ascii="Arial" w:hAnsi="Arial" w:cs="Arial"/>
+        </w:rPr>
+        <w:t xml:space="preserve"> Euclidean </w:t>
+      </w:r>
+      <w:proofErr w:type="spellStart"/>
+      <w:r>
+        <w:rPr>
+          <w:rFonts w:ascii="Arial" w:hAnsi="Arial" w:cs="Arial"/>
+        </w:rPr>
+        <w:t>trong</w:t>
+      </w:r>
+      <w:proofErr w:type="spellEnd"/>
+      <w:r>
+        <w:rPr>
+          <w:rFonts w:ascii="Arial" w:hAnsi="Arial" w:cs="Arial"/>
+        </w:rPr>
+        <w:t xml:space="preserve"> </w:t>
+      </w:r>
+      <w:proofErr w:type="spellStart"/>
+      <w:r>
+        <w:rPr>
+          <w:rFonts w:ascii="Arial" w:hAnsi="Arial" w:cs="Arial"/>
+        </w:rPr>
+        <w:t>gom</w:t>
+      </w:r>
+      <w:proofErr w:type="spellEnd"/>
+      <w:r>
+        <w:rPr>
+          <w:rFonts w:ascii="Arial" w:hAnsi="Arial" w:cs="Arial"/>
+        </w:rPr>
+        <w:t xml:space="preserve"> </w:t>
+      </w:r>
+      <w:proofErr w:type="spellStart"/>
+      <w:r>
+        <w:rPr>
+          <w:rFonts w:ascii="Arial" w:hAnsi="Arial" w:cs="Arial"/>
+        </w:rPr>
+        <w:t>cụm</w:t>
+      </w:r>
+      <w:proofErr w:type="spellEnd"/>
+      <w:r>
+        <w:rPr>
+          <w:rFonts w:ascii="Arial" w:hAnsi="Arial" w:cs="Arial"/>
+        </w:rPr>
+        <w:t xml:space="preserve"> </w:t>
+      </w:r>
+      <m:oMath>
+        <m:sSub>
+          <m:sSubPr>
+            <m:ctrlPr>
+              <w:rPr>
+                <w:rFonts w:ascii="Cambria Math" w:hAnsi="Cambria Math" w:cs="Arial"/>
+                <w:i/>
+              </w:rPr>
+            </m:ctrlPr>
+          </m:sSubPr>
+          <m:e>
+            <m:r>
+              <w:rPr>
+                <w:rFonts w:ascii="Cambria Math" w:hAnsi="Cambria Math" w:cs="Arial"/>
+              </w:rPr>
+              <m:t>K</m:t>
+            </m:r>
+          </m:e>
+          <m:sub>
+            <m:r>
+              <w:rPr>
+                <w:rFonts w:ascii="Cambria Math" w:hAnsi="Cambria Math" w:cs="Arial"/>
+              </w:rPr>
+              <m:t>1</m:t>
+            </m:r>
+          </m:sub>
+        </m:sSub>
+      </m:oMath>
+      <w:proofErr w:type="spellStart"/>
+      <w:r>
+        <w:rPr>
+          <w:rFonts w:ascii="Arial" w:hAnsi="Arial" w:cs="Arial"/>
+        </w:rPr>
+        <w:t>rất</w:t>
+      </w:r>
+      <w:proofErr w:type="spellEnd"/>
+      <w:r>
+        <w:rPr>
+          <w:rFonts w:ascii="Arial" w:hAnsi="Arial" w:cs="Arial"/>
+        </w:rPr>
+        <w:t xml:space="preserve"> </w:t>
+      </w:r>
+      <w:proofErr w:type="spellStart"/>
+      <w:r>
+        <w:rPr>
+          <w:rFonts w:ascii="Arial" w:hAnsi="Arial" w:cs="Arial"/>
+        </w:rPr>
+        <w:t>phù</w:t>
+      </w:r>
+      <w:proofErr w:type="spellEnd"/>
+      <w:r>
+        <w:rPr>
+          <w:rFonts w:ascii="Arial" w:hAnsi="Arial" w:cs="Arial"/>
+        </w:rPr>
+        <w:t xml:space="preserve"> </w:t>
+      </w:r>
+      <w:proofErr w:type="spellStart"/>
+      <w:r>
+        <w:rPr>
+          <w:rFonts w:ascii="Arial" w:hAnsi="Arial" w:cs="Arial"/>
+        </w:rPr>
+        <w:t>hợp</w:t>
+      </w:r>
+      <w:proofErr w:type="spellEnd"/>
+      <w:r>
+        <w:rPr>
+          <w:rFonts w:ascii="Arial" w:hAnsi="Arial" w:cs="Arial"/>
+        </w:rPr>
+        <w:t xml:space="preserve"> </w:t>
+      </w:r>
+      <w:proofErr w:type="spellStart"/>
+      <w:r>
+        <w:rPr>
+          <w:rFonts w:ascii="Arial" w:hAnsi="Arial" w:cs="Arial"/>
+        </w:rPr>
+        <w:t>cho</w:t>
+      </w:r>
+      <w:proofErr w:type="spellEnd"/>
+      <w:r>
+        <w:rPr>
+          <w:rFonts w:ascii="Arial" w:hAnsi="Arial" w:cs="Arial"/>
+        </w:rPr>
+        <w:t xml:space="preserve"> </w:t>
+      </w:r>
+      <w:proofErr w:type="spellStart"/>
+      <w:r>
+        <w:rPr>
+          <w:rFonts w:ascii="Arial" w:hAnsi="Arial" w:cs="Arial"/>
+        </w:rPr>
+        <w:t>thuật</w:t>
+      </w:r>
+      <w:proofErr w:type="spellEnd"/>
+      <w:r>
+        <w:rPr>
+          <w:rFonts w:ascii="Arial" w:hAnsi="Arial" w:cs="Arial"/>
+        </w:rPr>
+        <w:t xml:space="preserve"> </w:t>
+      </w:r>
+      <w:proofErr w:type="spellStart"/>
+      <w:r>
+        <w:rPr>
+          <w:rFonts w:ascii="Arial" w:hAnsi="Arial" w:cs="Arial"/>
+        </w:rPr>
+        <w:t>toán</w:t>
+      </w:r>
+      <w:proofErr w:type="spellEnd"/>
+      <w:r>
+        <w:rPr>
+          <w:rFonts w:ascii="Arial" w:hAnsi="Arial" w:cs="Arial"/>
+        </w:rPr>
+        <w:t xml:space="preserve"> K-Means. </w:t>
+      </w:r>
+      <w:proofErr w:type="spellStart"/>
+      <w:r>
+        <w:rPr>
+          <w:rFonts w:ascii="Arial" w:hAnsi="Arial" w:cs="Arial"/>
+        </w:rPr>
+        <w:t>Ngoài</w:t>
+      </w:r>
+      <w:proofErr w:type="spellEnd"/>
+      <w:r>
+        <w:rPr>
+          <w:rFonts w:ascii="Arial" w:hAnsi="Arial" w:cs="Arial"/>
+        </w:rPr>
+        <w:t xml:space="preserve"> </w:t>
+      </w:r>
+      <w:proofErr w:type="spellStart"/>
+      <w:r>
+        <w:rPr>
+          <w:rFonts w:ascii="Arial" w:hAnsi="Arial" w:cs="Arial"/>
+        </w:rPr>
+        <w:t>ra</w:t>
+      </w:r>
+      <w:proofErr w:type="spellEnd"/>
+      <w:r>
+        <w:rPr>
+          <w:rFonts w:ascii="Arial" w:hAnsi="Arial" w:cs="Arial"/>
+        </w:rPr>
+        <w:t xml:space="preserve"> </w:t>
+      </w:r>
+      <w:proofErr w:type="spellStart"/>
+      <w:r>
+        <w:rPr>
+          <w:rFonts w:ascii="Arial" w:hAnsi="Arial" w:cs="Arial"/>
+        </w:rPr>
+        <w:t>nguồn</w:t>
+      </w:r>
+      <w:proofErr w:type="spellEnd"/>
+      <w:r>
+        <w:rPr>
+          <w:rFonts w:ascii="Arial" w:hAnsi="Arial" w:cs="Arial"/>
+        </w:rPr>
+        <w:t xml:space="preserve"> </w:t>
+      </w:r>
+      <w:proofErr w:type="spellStart"/>
+      <w:r>
+        <w:rPr>
+          <w:rFonts w:ascii="Arial" w:hAnsi="Arial" w:cs="Arial"/>
+        </w:rPr>
+        <w:t>gốc</w:t>
+      </w:r>
+      <w:proofErr w:type="spellEnd"/>
+      <w:r>
+        <w:rPr>
+          <w:rFonts w:ascii="Arial" w:hAnsi="Arial" w:cs="Arial"/>
+        </w:rPr>
+        <w:t xml:space="preserve"> </w:t>
+      </w:r>
+      <w:proofErr w:type="spellStart"/>
+      <w:r>
+        <w:rPr>
+          <w:rFonts w:ascii="Arial" w:hAnsi="Arial" w:cs="Arial"/>
+        </w:rPr>
+        <w:t>của</w:t>
+      </w:r>
+      <w:proofErr w:type="spellEnd"/>
+      <w:r>
+        <w:rPr>
+          <w:rFonts w:ascii="Arial" w:hAnsi="Arial" w:cs="Arial"/>
+        </w:rPr>
+        <w:t xml:space="preserve"> </w:t>
+      </w:r>
+      <w:proofErr w:type="spellStart"/>
+      <w:r>
+        <w:rPr>
+          <w:rFonts w:ascii="Arial" w:hAnsi="Arial" w:cs="Arial"/>
+        </w:rPr>
+        <w:t>từ</w:t>
+      </w:r>
+      <w:proofErr w:type="spellEnd"/>
+      <w:r>
+        <w:rPr>
+          <w:rFonts w:ascii="Arial" w:hAnsi="Arial" w:cs="Arial"/>
+        </w:rPr>
+        <w:t xml:space="preserve"> “centroid” </w:t>
+      </w:r>
+      <w:proofErr w:type="spellStart"/>
+      <w:r>
+        <w:rPr>
+          <w:rFonts w:ascii="Arial" w:hAnsi="Arial" w:cs="Arial"/>
+        </w:rPr>
+        <w:t>là</w:t>
+      </w:r>
+      <w:proofErr w:type="spellEnd"/>
+      <w:r>
+        <w:rPr>
+          <w:rFonts w:ascii="Arial" w:hAnsi="Arial" w:cs="Arial"/>
+        </w:rPr>
+        <w:t xml:space="preserve"> </w:t>
+      </w:r>
+      <w:proofErr w:type="spellStart"/>
+      <w:r>
+        <w:rPr>
+          <w:rFonts w:ascii="Arial" w:hAnsi="Arial" w:cs="Arial"/>
+        </w:rPr>
+        <w:t>trong</w:t>
+      </w:r>
+      <w:proofErr w:type="spellEnd"/>
+      <w:r>
+        <w:rPr>
+          <w:rFonts w:ascii="Arial" w:hAnsi="Arial" w:cs="Arial"/>
+        </w:rPr>
+        <w:t xml:space="preserve"> </w:t>
+      </w:r>
+      <w:proofErr w:type="spellStart"/>
+      <w:r>
+        <w:rPr>
+          <w:rFonts w:ascii="Arial" w:hAnsi="Arial" w:cs="Arial"/>
+        </w:rPr>
+        <w:t>hình</w:t>
+      </w:r>
+      <w:proofErr w:type="spellEnd"/>
+      <w:r>
+        <w:rPr>
+          <w:rFonts w:ascii="Arial" w:hAnsi="Arial" w:cs="Arial"/>
+        </w:rPr>
+        <w:t xml:space="preserve"> </w:t>
+      </w:r>
+      <w:proofErr w:type="spellStart"/>
+      <w:r>
+        <w:rPr>
+          <w:rFonts w:ascii="Arial" w:hAnsi="Arial" w:cs="Arial"/>
+        </w:rPr>
+        <w:t>học</w:t>
+      </w:r>
+      <w:proofErr w:type="spellEnd"/>
+      <w:r>
+        <w:rPr>
+          <w:rFonts w:ascii="Arial" w:hAnsi="Arial" w:cs="Arial"/>
+        </w:rPr>
+        <w:t xml:space="preserve"> Euclidean, </w:t>
+      </w:r>
+      <w:proofErr w:type="spellStart"/>
+      <w:r>
+        <w:rPr>
+          <w:rFonts w:ascii="Arial" w:hAnsi="Arial" w:cs="Arial"/>
+        </w:rPr>
+        <w:t>mà</w:t>
+      </w:r>
+      <w:proofErr w:type="spellEnd"/>
+      <w:r>
+        <w:rPr>
+          <w:rFonts w:ascii="Arial" w:hAnsi="Arial" w:cs="Arial"/>
+        </w:rPr>
+        <w:t xml:space="preserve"> </w:t>
+      </w:r>
+      <w:proofErr w:type="spellStart"/>
+      <w:r>
+        <w:rPr>
+          <w:rFonts w:ascii="Arial" w:hAnsi="Arial" w:cs="Arial"/>
+        </w:rPr>
+        <w:t>không</w:t>
+      </w:r>
+      <w:proofErr w:type="spellEnd"/>
+      <w:r>
+        <w:rPr>
+          <w:rFonts w:ascii="Arial" w:hAnsi="Arial" w:cs="Arial"/>
+        </w:rPr>
+        <w:t xml:space="preserve"> </w:t>
+      </w:r>
+      <w:proofErr w:type="spellStart"/>
+      <w:r>
+        <w:rPr>
+          <w:rFonts w:ascii="Arial" w:hAnsi="Arial" w:cs="Arial"/>
+        </w:rPr>
+        <w:t>gian</w:t>
+      </w:r>
+      <w:proofErr w:type="spellEnd"/>
+      <w:r>
+        <w:rPr>
+          <w:rFonts w:ascii="Arial" w:hAnsi="Arial" w:cs="Arial"/>
+        </w:rPr>
+        <w:t xml:space="preserve"> Euclidean </w:t>
+      </w:r>
+      <w:proofErr w:type="spellStart"/>
+      <w:r>
+        <w:rPr>
+          <w:rFonts w:ascii="Arial" w:hAnsi="Arial" w:cs="Arial"/>
+        </w:rPr>
+        <w:t>thì</w:t>
+      </w:r>
+      <w:proofErr w:type="spellEnd"/>
+      <w:r>
+        <w:rPr>
+          <w:rFonts w:ascii="Arial" w:hAnsi="Arial" w:cs="Arial"/>
+        </w:rPr>
+        <w:t xml:space="preserve"> ta </w:t>
+      </w:r>
+      <w:proofErr w:type="spellStart"/>
+      <w:r>
+        <w:rPr>
+          <w:rFonts w:ascii="Arial" w:hAnsi="Arial" w:cs="Arial"/>
+        </w:rPr>
+        <w:t>nên</w:t>
+      </w:r>
+      <w:proofErr w:type="spellEnd"/>
+      <w:r>
+        <w:rPr>
+          <w:rFonts w:ascii="Arial" w:hAnsi="Arial" w:cs="Arial"/>
+        </w:rPr>
+        <w:t xml:space="preserve"> </w:t>
+      </w:r>
+      <w:proofErr w:type="spellStart"/>
+      <w:r>
+        <w:rPr>
+          <w:rFonts w:ascii="Arial" w:hAnsi="Arial" w:cs="Arial"/>
+        </w:rPr>
+        <w:t>sử</w:t>
+      </w:r>
+      <w:proofErr w:type="spellEnd"/>
+      <w:r>
+        <w:rPr>
+          <w:rFonts w:ascii="Arial" w:hAnsi="Arial" w:cs="Arial"/>
+        </w:rPr>
+        <w:t xml:space="preserve"> </w:t>
+      </w:r>
+      <w:proofErr w:type="spellStart"/>
+      <w:r>
+        <w:rPr>
+          <w:rFonts w:ascii="Arial" w:hAnsi="Arial" w:cs="Arial"/>
+        </w:rPr>
+        <w:t>dụng</w:t>
+      </w:r>
+      <w:proofErr w:type="spellEnd"/>
+      <w:r>
+        <w:rPr>
+          <w:rFonts w:ascii="Arial" w:hAnsi="Arial" w:cs="Arial"/>
+        </w:rPr>
+        <w:t xml:space="preserve"> </w:t>
+      </w:r>
+      <w:proofErr w:type="spellStart"/>
+      <w:r>
+        <w:rPr>
+          <w:rFonts w:ascii="Arial" w:hAnsi="Arial" w:cs="Arial"/>
+        </w:rPr>
+        <w:t>khoảng</w:t>
+      </w:r>
+      <w:proofErr w:type="spellEnd"/>
+      <w:r>
+        <w:rPr>
+          <w:rFonts w:ascii="Arial" w:hAnsi="Arial" w:cs="Arial"/>
+        </w:rPr>
+        <w:t xml:space="preserve"> </w:t>
+      </w:r>
+      <w:proofErr w:type="spellStart"/>
+      <w:r>
+        <w:rPr>
+          <w:rFonts w:ascii="Arial" w:hAnsi="Arial" w:cs="Arial"/>
+        </w:rPr>
+        <w:t>cách</w:t>
+      </w:r>
+      <w:proofErr w:type="spellEnd"/>
+      <w:r>
+        <w:rPr>
+          <w:rFonts w:ascii="Arial" w:hAnsi="Arial" w:cs="Arial"/>
+        </w:rPr>
+        <w:t xml:space="preserve"> Euclidean, </w:t>
+      </w:r>
+      <w:proofErr w:type="spellStart"/>
+      <w:r>
+        <w:rPr>
+          <w:rFonts w:ascii="Arial" w:hAnsi="Arial" w:cs="Arial"/>
+        </w:rPr>
+        <w:t>các</w:t>
+      </w:r>
+      <w:proofErr w:type="spellEnd"/>
+      <w:r>
+        <w:rPr>
+          <w:rFonts w:ascii="Arial" w:hAnsi="Arial" w:cs="Arial"/>
+        </w:rPr>
+        <w:t xml:space="preserve"> </w:t>
+      </w:r>
+      <w:proofErr w:type="spellStart"/>
+      <w:r>
+        <w:rPr>
+          <w:rFonts w:ascii="Arial" w:hAnsi="Arial" w:cs="Arial"/>
+        </w:rPr>
+        <w:t>khoảng</w:t>
+      </w:r>
+      <w:proofErr w:type="spellEnd"/>
+      <w:r>
+        <w:rPr>
+          <w:rFonts w:ascii="Arial" w:hAnsi="Arial" w:cs="Arial"/>
+        </w:rPr>
+        <w:t xml:space="preserve"> </w:t>
+      </w:r>
+      <w:proofErr w:type="spellStart"/>
+      <w:r>
+        <w:rPr>
+          <w:rFonts w:ascii="Arial" w:hAnsi="Arial" w:cs="Arial"/>
+        </w:rPr>
+        <w:t>cách</w:t>
+      </w:r>
+      <w:proofErr w:type="spellEnd"/>
+      <w:r>
+        <w:rPr>
+          <w:rFonts w:ascii="Arial" w:hAnsi="Arial" w:cs="Arial"/>
+        </w:rPr>
+        <w:t xml:space="preserve"> </w:t>
+      </w:r>
+      <w:proofErr w:type="spellStart"/>
+      <w:r>
+        <w:rPr>
+          <w:rFonts w:ascii="Arial" w:hAnsi="Arial" w:cs="Arial"/>
+        </w:rPr>
+        <w:t>không</w:t>
+      </w:r>
+      <w:proofErr w:type="spellEnd"/>
+      <w:r>
+        <w:rPr>
+          <w:rFonts w:ascii="Arial" w:hAnsi="Arial" w:cs="Arial"/>
+        </w:rPr>
+        <w:t xml:space="preserve"> </w:t>
+      </w:r>
+      <w:proofErr w:type="spellStart"/>
+      <w:r>
+        <w:rPr>
+          <w:rFonts w:ascii="Arial" w:hAnsi="Arial" w:cs="Arial"/>
+        </w:rPr>
+        <w:t>thuộc</w:t>
+      </w:r>
+      <w:proofErr w:type="spellEnd"/>
+      <w:r>
+        <w:rPr>
+          <w:rFonts w:ascii="Arial" w:hAnsi="Arial" w:cs="Arial"/>
+        </w:rPr>
+        <w:t xml:space="preserve"> </w:t>
+      </w:r>
+      <w:proofErr w:type="spellStart"/>
+      <w:r>
+        <w:rPr>
+          <w:rFonts w:ascii="Arial" w:hAnsi="Arial" w:cs="Arial"/>
+        </w:rPr>
+        <w:t>về</w:t>
+      </w:r>
+      <w:proofErr w:type="spellEnd"/>
+      <w:r>
+        <w:rPr>
+          <w:rFonts w:ascii="Arial" w:hAnsi="Arial" w:cs="Arial"/>
+        </w:rPr>
+        <w:t xml:space="preserve"> Euclidean (Non-Euclidean distances) </w:t>
+      </w:r>
+      <w:proofErr w:type="spellStart"/>
+      <w:r>
+        <w:rPr>
+          <w:rFonts w:ascii="Arial" w:hAnsi="Arial" w:cs="Arial"/>
+        </w:rPr>
+        <w:t>thường</w:t>
+      </w:r>
+      <w:proofErr w:type="spellEnd"/>
+      <w:r>
+        <w:rPr>
+          <w:rFonts w:ascii="Arial" w:hAnsi="Arial" w:cs="Arial"/>
+        </w:rPr>
+        <w:t xml:space="preserve"> </w:t>
+      </w:r>
+      <w:proofErr w:type="spellStart"/>
+      <w:r>
+        <w:rPr>
+          <w:rFonts w:ascii="Arial" w:hAnsi="Arial" w:cs="Arial"/>
+        </w:rPr>
+        <w:t>sẽ</w:t>
+      </w:r>
+      <w:proofErr w:type="spellEnd"/>
+      <w:r>
+        <w:rPr>
+          <w:rFonts w:ascii="Arial" w:hAnsi="Arial" w:cs="Arial"/>
+        </w:rPr>
+        <w:t xml:space="preserve"> </w:t>
+      </w:r>
+      <w:proofErr w:type="spellStart"/>
+      <w:r>
+        <w:rPr>
+          <w:rFonts w:ascii="Arial" w:hAnsi="Arial" w:cs="Arial"/>
+        </w:rPr>
+        <w:t>không</w:t>
+      </w:r>
+      <w:proofErr w:type="spellEnd"/>
+      <w:r>
+        <w:rPr>
+          <w:rFonts w:ascii="Arial" w:hAnsi="Arial" w:cs="Arial"/>
+        </w:rPr>
+        <w:t xml:space="preserve"> </w:t>
+      </w:r>
+      <w:proofErr w:type="spellStart"/>
+      <w:r>
+        <w:rPr>
+          <w:rFonts w:ascii="Arial" w:hAnsi="Arial" w:cs="Arial"/>
+        </w:rPr>
+        <w:t>phù</w:t>
+      </w:r>
+      <w:proofErr w:type="spellEnd"/>
+      <w:r>
+        <w:rPr>
+          <w:rFonts w:ascii="Arial" w:hAnsi="Arial" w:cs="Arial"/>
+        </w:rPr>
+        <w:t xml:space="preserve"> </w:t>
+      </w:r>
+      <w:proofErr w:type="spellStart"/>
+      <w:r>
+        <w:rPr>
+          <w:rFonts w:ascii="Arial" w:hAnsi="Arial" w:cs="Arial"/>
+        </w:rPr>
+        <w:t>hợp</w:t>
+      </w:r>
+      <w:proofErr w:type="spellEnd"/>
+      <w:r>
+        <w:rPr>
+          <w:rFonts w:ascii="Arial" w:hAnsi="Arial" w:cs="Arial"/>
+        </w:rPr>
+        <w:t xml:space="preserve"> </w:t>
+      </w:r>
+      <w:proofErr w:type="spellStart"/>
+      <w:r>
+        <w:rPr>
+          <w:rFonts w:ascii="Arial" w:hAnsi="Arial" w:cs="Arial"/>
+        </w:rPr>
+        <w:t>khi</w:t>
+      </w:r>
+      <w:proofErr w:type="spellEnd"/>
+      <w:r>
+        <w:rPr>
+          <w:rFonts w:ascii="Arial" w:hAnsi="Arial" w:cs="Arial"/>
+        </w:rPr>
+        <w:t xml:space="preserve"> </w:t>
+      </w:r>
+      <w:proofErr w:type="spellStart"/>
+      <w:r>
+        <w:rPr>
+          <w:rFonts w:ascii="Arial" w:hAnsi="Arial" w:cs="Arial"/>
+        </w:rPr>
+        <w:t>sử</w:t>
+      </w:r>
+      <w:proofErr w:type="spellEnd"/>
+      <w:r>
+        <w:rPr>
+          <w:rFonts w:ascii="Arial" w:hAnsi="Arial" w:cs="Arial"/>
+        </w:rPr>
+        <w:t xml:space="preserve"> </w:t>
+      </w:r>
+      <w:proofErr w:type="spellStart"/>
+      <w:r>
+        <w:rPr>
+          <w:rFonts w:ascii="Arial" w:hAnsi="Arial" w:cs="Arial"/>
+        </w:rPr>
+        <w:t>dụng</w:t>
+      </w:r>
+      <w:proofErr w:type="spellEnd"/>
+      <w:r>
+        <w:rPr>
+          <w:rFonts w:ascii="Arial" w:hAnsi="Arial" w:cs="Arial"/>
+        </w:rPr>
+        <w:t xml:space="preserve"> </w:t>
+      </w:r>
+      <w:proofErr w:type="spellStart"/>
+      <w:r>
+        <w:rPr>
+          <w:rFonts w:ascii="Arial" w:hAnsi="Arial" w:cs="Arial"/>
+        </w:rPr>
+        <w:t>trong</w:t>
+      </w:r>
+      <w:proofErr w:type="spellEnd"/>
+      <w:r>
+        <w:rPr>
+          <w:rFonts w:ascii="Arial" w:hAnsi="Arial" w:cs="Arial"/>
+        </w:rPr>
+        <w:t xml:space="preserve"> </w:t>
+      </w:r>
+      <w:proofErr w:type="spellStart"/>
+      <w:r>
+        <w:rPr>
+          <w:rFonts w:ascii="Arial" w:hAnsi="Arial" w:cs="Arial"/>
+        </w:rPr>
+        <w:t>không</w:t>
+      </w:r>
+      <w:proofErr w:type="spellEnd"/>
+      <w:r>
+        <w:rPr>
+          <w:rFonts w:ascii="Arial" w:hAnsi="Arial" w:cs="Arial"/>
+        </w:rPr>
+        <w:t xml:space="preserve"> </w:t>
+      </w:r>
+      <w:proofErr w:type="spellStart"/>
+      <w:r>
+        <w:rPr>
+          <w:rFonts w:ascii="Arial" w:hAnsi="Arial" w:cs="Arial"/>
+        </w:rPr>
+        <w:t>gian</w:t>
+      </w:r>
+      <w:proofErr w:type="spellEnd"/>
+      <w:r>
+        <w:rPr>
+          <w:rFonts w:ascii="Arial" w:hAnsi="Arial" w:cs="Arial"/>
+        </w:rPr>
+        <w:t xml:space="preserve"> Euclidean.</w:t>
+      </w:r>
+    </w:p>
+    <w:p>
+      <w:pPr>
+        <w:pStyle w:val="ListParagraph"/>
+        <w:rPr>
+          <w:rFonts w:ascii="Arial" w:hAnsi="Arial" w:cs="Arial"/>
+        </w:rPr>
+      </w:pPr>
+    </w:p>
+    <w:p>
+      <w:pPr>
+        <w:pStyle w:val="Heading1"/>
+        <w:rPr>
+          <w:rFonts w:ascii="Arial" w:hAnsi="Arial" w:cs="Arial"/>
+        </w:rPr>
+      </w:pPr>
+      <w:r>
+        <w:rPr>
+          <w:rFonts w:ascii="Arial" w:hAnsi="Arial" w:cs="Arial"/>
+        </w:rPr>
+        <w:t>1.4</w:t>
+      </w:r>
+      <w:r>
+        <w:rPr>
+          <w:rFonts w:ascii="Arial" w:hAnsi="Arial" w:cs="Arial"/>
+        </w:rPr>
+        <w:t xml:space="preserve">: </w:t>
+      </w:r>
+      <w:r>
+        <w:rPr>
+          <w:rFonts w:ascii="Arial" w:hAnsi="Arial" w:cs="Arial"/>
+        </w:rPr>
+        <w:t>Phân tích hiệu quả phân tách cụm của các cặp thuộc tính khác nhau</w:t>
+      </w:r>
+    </w:p>
+    <w:p>
+      <w:pPr>
+        <w:rPr>
+          <w:rFonts w:ascii="Arial" w:hAnsi="Arial" w:cs="Arial"/>
+        </w:rPr>
+      </w:pPr>
+      <w:proofErr w:type="spellStart"/>
+      <w:r>
+        <w:rPr>
+          <w:rFonts w:ascii="Arial" w:hAnsi="Arial" w:cs="Arial"/>
+        </w:rPr>
+        <w:t>Sau</w:t>
+      </w:r>
+      <w:proofErr w:type="spellEnd"/>
+      <w:r>
+        <w:rPr>
+          <w:rFonts w:ascii="Arial" w:hAnsi="Arial" w:cs="Arial"/>
+        </w:rPr>
+        <w:t xml:space="preserve"> </w:t>
+      </w:r>
+      <w:proofErr w:type="spellStart"/>
+      <w:r>
+        <w:rPr>
+          <w:rFonts w:ascii="Arial" w:hAnsi="Arial" w:cs="Arial"/>
+        </w:rPr>
+        <w:t>khi</w:t>
+      </w:r>
+      <w:proofErr w:type="spellEnd"/>
+      <w:r>
+        <w:rPr>
+          <w:rFonts w:ascii="Arial" w:hAnsi="Arial" w:cs="Arial"/>
+        </w:rPr>
+        <w:t xml:space="preserve"> </w:t>
+      </w:r>
+      <w:proofErr w:type="spellStart"/>
+      <w:r>
+        <w:rPr>
+          <w:rFonts w:ascii="Arial" w:hAnsi="Arial" w:cs="Arial"/>
+        </w:rPr>
+        <w:t>chọn</w:t>
+      </w:r>
+      <w:proofErr w:type="spellEnd"/>
+      <w:r>
+        <w:rPr>
+          <w:rFonts w:ascii="Arial" w:hAnsi="Arial" w:cs="Arial"/>
+        </w:rPr>
+        <w:t xml:space="preserve"> </w:t>
+      </w:r>
+      <w:proofErr w:type="spellStart"/>
+      <w:r>
+        <w:rPr>
+          <w:rFonts w:ascii="Arial" w:hAnsi="Arial" w:cs="Arial"/>
+        </w:rPr>
+        <w:t>số</w:t>
+      </w:r>
+      <w:proofErr w:type="spellEnd"/>
+      <w:r>
+        <w:rPr>
+          <w:rFonts w:ascii="Arial" w:hAnsi="Arial" w:cs="Arial"/>
+        </w:rPr>
+        <w:t xml:space="preserve"> </w:t>
+      </w:r>
+      <w:proofErr w:type="spellStart"/>
+      <w:r>
+        <w:rPr>
+          <w:rFonts w:ascii="Arial" w:hAnsi="Arial" w:cs="Arial"/>
+        </w:rPr>
+        <w:t>lượng</w:t>
+      </w:r>
+      <w:proofErr w:type="spellEnd"/>
+      <w:r>
+        <w:rPr>
+          <w:rFonts w:ascii="Arial" w:hAnsi="Arial" w:cs="Arial"/>
+        </w:rPr>
+        <w:t xml:space="preserve"> </w:t>
+      </w:r>
+      <w:proofErr w:type="spellStart"/>
+      <w:r>
+        <w:rPr>
+          <w:rFonts w:ascii="Arial" w:hAnsi="Arial" w:cs="Arial"/>
+        </w:rPr>
+        <w:t>cụm</w:t>
+      </w:r>
+      <w:proofErr w:type="spellEnd"/>
+      <w:r>
+        <w:rPr>
+          <w:rFonts w:ascii="Arial" w:hAnsi="Arial" w:cs="Arial"/>
+        </w:rPr>
+        <w:t xml:space="preserve"> </w:t>
+      </w:r>
+      <w:proofErr w:type="spellStart"/>
+      <w:r>
+        <w:rPr>
+          <w:rFonts w:ascii="Arial" w:hAnsi="Arial" w:cs="Arial"/>
+        </w:rPr>
+        <w:t>tốt</w:t>
+      </w:r>
+      <w:proofErr w:type="spellEnd"/>
+      <w:r>
+        <w:rPr>
+          <w:rFonts w:ascii="Arial" w:hAnsi="Arial" w:cs="Arial"/>
+        </w:rPr>
+        <w:t xml:space="preserve"> </w:t>
+      </w:r>
+      <w:proofErr w:type="spellStart"/>
+      <w:r>
+        <w:rPr>
+          <w:rFonts w:ascii="Arial" w:hAnsi="Arial" w:cs="Arial"/>
+        </w:rPr>
+        <w:t>nhất</w:t>
+      </w:r>
+      <w:proofErr w:type="spellEnd"/>
+      <w:r>
+        <w:rPr>
+          <w:rFonts w:ascii="Arial" w:hAnsi="Arial" w:cs="Arial"/>
+        </w:rPr>
+        <w:t xml:space="preserve"> </w:t>
+      </w:r>
+      <m:oMath>
+        <m:sSub>
+          <m:sSubPr>
+            <m:ctrlPr>
+              <w:rPr>
+                <w:rFonts w:ascii="Cambria Math" w:hAnsi="Cambria Math" w:cs="Arial"/>
+                <w:b/>
+                <w:i/>
+              </w:rPr>
+            </m:ctrlPr>
+          </m:sSubPr>
+          <m:e>
+            <m:r>
+              <m:rPr>
+                <m:sty m:val="bi"/>
+              </m:rPr>
+              <w:rPr>
+                <w:rFonts w:ascii="Cambria Math" w:hAnsi="Cambria Math" w:cs="Arial"/>
+              </w:rPr>
+              <m:t>K</m:t>
+            </m:r>
+          </m:e>
+          <m:sub>
+            <m:r>
+              <m:rPr>
+                <m:sty m:val="bi"/>
+              </m:rPr>
+              <w:rPr>
+                <w:rFonts w:ascii="Cambria Math" w:hAnsi="Cambria Math" w:cs="Arial"/>
+              </w:rPr>
+              <m:t>1</m:t>
+            </m:r>
+          </m:sub>
+        </m:sSub>
+      </m:oMath>
+      <w:r>
+        <w:rPr>
+          <w:rFonts w:ascii="Arial" w:hAnsi="Arial" w:cs="Arial"/>
+        </w:rPr>
+        <w:t xml:space="preserve">làm dữ </w:t>
+      </w:r>
+      <w:proofErr w:type="spellStart"/>
+      <w:r>
+        <w:rPr>
+          <w:rFonts w:ascii="Arial" w:hAnsi="Arial" w:cs="Arial"/>
+        </w:rPr>
+        <w:t>liệu</w:t>
+      </w:r>
+      <w:proofErr w:type="spellEnd"/>
+      <w:r>
+        <w:rPr>
+          <w:rFonts w:ascii="Arial" w:hAnsi="Arial" w:cs="Arial"/>
+        </w:rPr>
+        <w:t xml:space="preserve"> </w:t>
+      </w:r>
+      <w:proofErr w:type="spellStart"/>
+      <w:r>
+        <w:rPr>
+          <w:rFonts w:ascii="Arial" w:hAnsi="Arial" w:cs="Arial"/>
+        </w:rPr>
+        <w:t>đầu</w:t>
+      </w:r>
+      <w:proofErr w:type="spellEnd"/>
+      <w:r>
+        <w:rPr>
+          <w:rFonts w:ascii="Arial" w:hAnsi="Arial" w:cs="Arial"/>
+        </w:rPr>
+        <w:t xml:space="preserve"> </w:t>
+      </w:r>
+      <w:proofErr w:type="spellStart"/>
+      <w:r>
+        <w:rPr>
+          <w:rFonts w:ascii="Arial" w:hAnsi="Arial" w:cs="Arial"/>
+        </w:rPr>
+        <w:t>vào</w:t>
+      </w:r>
+      <w:proofErr w:type="spellEnd"/>
+      <w:r>
+        <w:rPr>
+          <w:rFonts w:ascii="Arial" w:hAnsi="Arial" w:cs="Arial"/>
+        </w:rPr>
+        <w:t xml:space="preserve">, ta </w:t>
+      </w:r>
+      <w:proofErr w:type="spellStart"/>
+      <w:r>
+        <w:rPr>
+          <w:rFonts w:ascii="Arial" w:hAnsi="Arial" w:cs="Arial"/>
+        </w:rPr>
+        <w:t>sẽ</w:t>
+      </w:r>
+      <w:proofErr w:type="spellEnd"/>
+      <w:r>
+        <w:rPr>
+          <w:rFonts w:ascii="Arial" w:hAnsi="Arial" w:cs="Arial"/>
+        </w:rPr>
+        <w:t xml:space="preserve"> </w:t>
+      </w:r>
+      <w:proofErr w:type="spellStart"/>
+      <w:r>
+        <w:rPr>
+          <w:rFonts w:ascii="Arial" w:hAnsi="Arial" w:cs="Arial"/>
+        </w:rPr>
+        <w:t>được</w:t>
+      </w:r>
+      <w:proofErr w:type="spellEnd"/>
+      <w:r>
+        <w:rPr>
+          <w:rFonts w:ascii="Arial" w:hAnsi="Arial" w:cs="Arial"/>
+        </w:rPr>
+        <w:t xml:space="preserve"> </w:t>
+      </w:r>
+      <w:proofErr w:type="spellStart"/>
+      <w:r>
+        <w:rPr>
+          <w:rFonts w:ascii="Arial" w:hAnsi="Arial" w:cs="Arial"/>
+        </w:rPr>
+        <w:t>các</w:t>
+      </w:r>
+      <w:proofErr w:type="spellEnd"/>
+      <w:r>
+        <w:rPr>
+          <w:rFonts w:ascii="Arial" w:hAnsi="Arial" w:cs="Arial"/>
+        </w:rPr>
+        <w:t xml:space="preserve"> </w:t>
+      </w:r>
+      <w:proofErr w:type="spellStart"/>
+      <w:r>
+        <w:rPr>
+          <w:rFonts w:ascii="Arial" w:hAnsi="Arial" w:cs="Arial"/>
+        </w:rPr>
+        <w:t>hình</w:t>
+      </w:r>
+      <w:proofErr w:type="spellEnd"/>
+      <w:r>
+        <w:rPr>
+          <w:rFonts w:ascii="Arial" w:hAnsi="Arial" w:cs="Arial"/>
+        </w:rPr>
+        <w:t xml:space="preserve"> </w:t>
+      </w:r>
+      <w:proofErr w:type="spellStart"/>
+      <w:r>
+        <w:rPr>
+          <w:rFonts w:ascii="Arial" w:hAnsi="Arial" w:cs="Arial"/>
+        </w:rPr>
+        <w:t>ảnh</w:t>
+      </w:r>
+      <w:proofErr w:type="spellEnd"/>
+      <w:r>
+        <w:rPr>
+          <w:rFonts w:ascii="Arial" w:hAnsi="Arial" w:cs="Arial"/>
+        </w:rPr>
+        <w:t xml:space="preserve"> </w:t>
+      </w:r>
+      <w:proofErr w:type="spellStart"/>
+      <w:r>
+        <w:rPr>
+          <w:rFonts w:ascii="Arial" w:hAnsi="Arial" w:cs="Arial"/>
+        </w:rPr>
+        <w:t>gom</w:t>
+      </w:r>
+      <w:proofErr w:type="spellEnd"/>
+      <w:r>
+        <w:rPr>
+          <w:rFonts w:ascii="Arial" w:hAnsi="Arial" w:cs="Arial"/>
+        </w:rPr>
+        <w:t xml:space="preserve"> </w:t>
+      </w:r>
+      <w:proofErr w:type="spellStart"/>
+      <w:r>
+        <w:rPr>
+          <w:rFonts w:ascii="Arial" w:hAnsi="Arial" w:cs="Arial"/>
+        </w:rPr>
+        <w:t>cụm</w:t>
+      </w:r>
+      <w:proofErr w:type="spellEnd"/>
+      <w:r>
+        <w:rPr>
+          <w:rFonts w:ascii="Arial" w:hAnsi="Arial" w:cs="Arial"/>
+        </w:rPr>
+        <w:t xml:space="preserve"> </w:t>
+      </w:r>
+      <w:proofErr w:type="spellStart"/>
+      <w:proofErr w:type="gramStart"/>
+      <w:r>
+        <w:rPr>
+          <w:rFonts w:ascii="Arial" w:hAnsi="Arial" w:cs="Arial"/>
+        </w:rPr>
+        <w:t>theo</w:t>
+      </w:r>
+      <w:proofErr w:type="spellEnd"/>
+      <w:proofErr w:type="gramEnd"/>
+      <w:r>
+        <w:rPr>
+          <w:rFonts w:ascii="Arial" w:hAnsi="Arial" w:cs="Arial"/>
+        </w:rPr>
+        <w:t xml:space="preserve"> </w:t>
+      </w:r>
+      <w:proofErr w:type="spellStart"/>
+      <w:r>
+        <w:rPr>
+          <w:rFonts w:ascii="Arial" w:hAnsi="Arial" w:cs="Arial"/>
+        </w:rPr>
+        <w:t>thuộc</w:t>
+      </w:r>
+      <w:proofErr w:type="spellEnd"/>
+      <w:r>
+        <w:rPr>
+          <w:rFonts w:ascii="Arial" w:hAnsi="Arial" w:cs="Arial"/>
+        </w:rPr>
+        <w:t xml:space="preserve"> </w:t>
+      </w:r>
+      <w:proofErr w:type="spellStart"/>
+      <w:r>
+        <w:rPr>
+          <w:rFonts w:ascii="Arial" w:hAnsi="Arial" w:cs="Arial"/>
+        </w:rPr>
+        <w:t>tính</w:t>
+      </w:r>
+      <w:proofErr w:type="spellEnd"/>
+      <w:r>
+        <w:rPr>
+          <w:rFonts w:ascii="Arial" w:hAnsi="Arial" w:cs="Arial"/>
+        </w:rPr>
+        <w:t xml:space="preserve"> X </w:t>
+      </w:r>
+      <w:proofErr w:type="spellStart"/>
+      <w:r>
+        <w:rPr>
+          <w:rFonts w:ascii="Arial" w:hAnsi="Arial" w:cs="Arial"/>
+        </w:rPr>
+        <w:t>và</w:t>
+      </w:r>
+      <w:proofErr w:type="spellEnd"/>
+      <w:r>
+        <w:rPr>
+          <w:rFonts w:ascii="Arial" w:hAnsi="Arial" w:cs="Arial"/>
+        </w:rPr>
+        <w:t xml:space="preserve"> Y </w:t>
+      </w:r>
+      <w:proofErr w:type="spellStart"/>
+      <w:r>
+        <w:rPr>
+          <w:rFonts w:ascii="Arial" w:hAnsi="Arial" w:cs="Arial"/>
+        </w:rPr>
+        <w:t>như</w:t>
+      </w:r>
+      <w:proofErr w:type="spellEnd"/>
+      <w:r>
+        <w:rPr>
+          <w:rFonts w:ascii="Arial" w:hAnsi="Arial" w:cs="Arial"/>
+        </w:rPr>
+        <w:t xml:space="preserve"> </w:t>
+      </w:r>
+      <w:proofErr w:type="spellStart"/>
+      <w:r>
+        <w:rPr>
+          <w:rFonts w:ascii="Arial" w:hAnsi="Arial" w:cs="Arial"/>
+        </w:rPr>
+        <w:t>sau</w:t>
+      </w:r>
+      <w:proofErr w:type="spellEnd"/>
+      <w:r>
+        <w:rPr>
+          <w:rFonts w:ascii="Arial" w:hAnsi="Arial" w:cs="Arial"/>
+        </w:rPr>
+        <w:t>:</w:t>
+      </w:r>
+    </w:p>
+    <w:p>
+      <w:pPr>
+        <w:jc w:val="center"/>
+        <w:rPr>
+          <w:rFonts w:ascii="Arial" w:hAnsi="Arial" w:cs="Arial"/>
+        </w:rPr>
+      </w:pPr>
+      <w:r>
+        <w:rPr>
+          <w:rFonts w:ascii="Arial" w:hAnsi="Arial" w:cs="Arial"/>
+          <w:noProof/>
+          <w:lang w:eastAsia="en-US"/>
+        </w:rPr>
+        <w:lastRenderedPageBreak/>
+        <w:drawing>
+          <wp:inline distT="0" distB="0" distL="0" distR="0">
+            <wp:extent cx="4857750" cy="3643313"/>
+            <wp:effectExtent l="0" t="0" r="0" b="0"/>
+            <wp:docPr id="9" name="Picture 9" descr="D:\Elvensong\Learning\DataMining\ThucHanh\Lab5\Group\plot.png"/>
+            <wp:cNvGraphicFramePr>
+              <a:graphicFrameLocks xmlns:a="http://schemas.openxmlformats.org/drawingml/2006/main" noChangeAspect="1"/>
+            </wp:cNvGraphicFramePr>
+            <a:graphic xmlns:a="http://schemas.openxmlformats.org/drawingml/2006/main">
+              <a:graphicData uri="http://schemas.openxmlformats.org/drawingml/2006/picture">
+                <pic:pic xmlns:pic="http://schemas.openxmlformats.org/drawingml/2006/picture">
+                  <pic:nvPicPr>
+                    <pic:cNvPr id="0" name="Picture 9" descr="D:\Elvensong\Learning\DataMining\ThucHanh\Lab5\Group\plot.png"/>
+                    <pic:cNvPicPr>
+                      <a:picLocks noChangeAspect="1" noChangeArrowheads="1"/>
+                    </pic:cNvPicPr>
+                  </pic:nvPicPr>
+                  <pic:blipFill>
+                    <a:blip r:embed="rId11">
+                      <a:extLst>
+                        <a:ext uri="{28A0092B-C50C-407E-A947-70E740481C1C}">
+                          <a14:useLocalDpi xmlns:a14="http://schemas.microsoft.com/office/drawing/2010/main" val="0"/>
+                        </a:ext>
+                      </a:extLst>
+                    </a:blip>
+                    <a:srcRect/>
+                    <a:stretch>
+                      <a:fillRect/>
+                    </a:stretch>
+                  </pic:blipFill>
+                  <pic:spPr bwMode="auto">
+                    <a:xfrm>
+                      <a:off x="0" y="0"/>
+                      <a:ext cx="4870038" cy="3652529"/>
+                    </a:xfrm>
+                    <a:prstGeom prst="rect">
+                      <a:avLst/>
+                    </a:prstGeom>
+                    <a:noFill/>
+                    <a:ln>
+                      <a:noFill/>
+                    </a:ln>
+                  </pic:spPr>
+                </pic:pic>
+              </a:graphicData>
+            </a:graphic>
+          </wp:inline>
+        </w:drawing>
+      </w:r>
+    </w:p>
+    <w:p>
+      <w:pPr>
+        <w:jc w:val="center"/>
+        <w:rPr>
+          <w:rFonts w:ascii="Arial" w:hAnsi="Arial" w:cs="Arial"/>
+        </w:rPr>
+      </w:pPr>
+      <w:proofErr w:type="spellStart"/>
+      <w:r>
+        <w:rPr>
+          <w:rFonts w:ascii="Arial" w:hAnsi="Arial" w:cs="Arial"/>
+          <w:b/>
+        </w:rPr>
+        <w:t>Hình</w:t>
+      </w:r>
+      <w:proofErr w:type="spellEnd"/>
+      <w:r>
+        <w:rPr>
+          <w:rFonts w:ascii="Arial" w:hAnsi="Arial" w:cs="Arial"/>
+          <w:b/>
+        </w:rPr>
+        <w:t xml:space="preserve"> 1.4.1:</w:t>
+      </w:r>
+      <w:r>
+        <w:rPr>
+          <w:rFonts w:ascii="Arial" w:hAnsi="Arial" w:cs="Arial"/>
+        </w:rPr>
+        <w:t xml:space="preserve"> X = </w:t>
+      </w:r>
+      <w:proofErr w:type="spellStart"/>
+      <w:r>
+        <w:rPr>
+          <w:rFonts w:ascii="Arial" w:hAnsi="Arial" w:cs="Arial"/>
+        </w:rPr>
+        <w:t>răng</w:t>
+      </w:r>
+      <w:proofErr w:type="spellEnd"/>
+      <w:r>
+        <w:rPr>
+          <w:rFonts w:ascii="Arial" w:hAnsi="Arial" w:cs="Arial"/>
+        </w:rPr>
+        <w:t xml:space="preserve"> </w:t>
+      </w:r>
+      <w:proofErr w:type="spellStart"/>
+      <w:r>
+        <w:rPr>
+          <w:rFonts w:ascii="Arial" w:hAnsi="Arial" w:cs="Arial"/>
+        </w:rPr>
+        <w:t>tiền</w:t>
+      </w:r>
+      <w:proofErr w:type="spellEnd"/>
+      <w:r>
+        <w:rPr>
+          <w:rFonts w:ascii="Arial" w:hAnsi="Arial" w:cs="Arial"/>
+        </w:rPr>
+        <w:t xml:space="preserve"> </w:t>
+      </w:r>
+      <w:proofErr w:type="spellStart"/>
+      <w:r>
+        <w:rPr>
+          <w:rFonts w:ascii="Arial" w:hAnsi="Arial" w:cs="Arial"/>
+        </w:rPr>
+        <w:t>hàm</w:t>
+      </w:r>
+      <w:proofErr w:type="spellEnd"/>
+      <w:r>
+        <w:rPr>
+          <w:rFonts w:ascii="Arial" w:hAnsi="Arial" w:cs="Arial"/>
+        </w:rPr>
+        <w:t xml:space="preserve"> </w:t>
+      </w:r>
+      <w:proofErr w:type="spellStart"/>
+      <w:r>
+        <w:rPr>
+          <w:rFonts w:ascii="Arial" w:hAnsi="Arial" w:cs="Arial"/>
+        </w:rPr>
+        <w:t>trên</w:t>
+      </w:r>
+      <w:proofErr w:type="spellEnd"/>
+      <w:r>
+        <w:rPr>
+          <w:rFonts w:ascii="Arial" w:hAnsi="Arial" w:cs="Arial"/>
+        </w:rPr>
+        <w:t xml:space="preserve">, Y = </w:t>
+      </w:r>
+      <w:proofErr w:type="spellStart"/>
+      <w:r>
+        <w:rPr>
+          <w:rFonts w:ascii="Arial" w:hAnsi="Arial" w:cs="Arial"/>
+        </w:rPr>
+        <w:t>răng</w:t>
+      </w:r>
+      <w:proofErr w:type="spellEnd"/>
+      <w:r>
+        <w:rPr>
+          <w:rFonts w:ascii="Arial" w:hAnsi="Arial" w:cs="Arial"/>
+        </w:rPr>
+        <w:t xml:space="preserve"> </w:t>
+      </w:r>
+      <w:proofErr w:type="spellStart"/>
+      <w:r>
+        <w:rPr>
+          <w:rFonts w:ascii="Arial" w:hAnsi="Arial" w:cs="Arial"/>
+        </w:rPr>
+        <w:t>tiền</w:t>
+      </w:r>
+      <w:proofErr w:type="spellEnd"/>
+      <w:r>
+        <w:rPr>
+          <w:rFonts w:ascii="Arial" w:hAnsi="Arial" w:cs="Arial"/>
+        </w:rPr>
+        <w:t xml:space="preserve"> </w:t>
+      </w:r>
+      <w:proofErr w:type="spellStart"/>
+      <w:r>
+        <w:rPr>
+          <w:rFonts w:ascii="Arial" w:hAnsi="Arial" w:cs="Arial"/>
+        </w:rPr>
+        <w:t>hàm</w:t>
+      </w:r>
+      <w:proofErr w:type="spellEnd"/>
+      <w:r>
+        <w:rPr>
+          <w:rFonts w:ascii="Arial" w:hAnsi="Arial" w:cs="Arial"/>
+        </w:rPr>
+        <w:t xml:space="preserve"> </w:t>
+      </w:r>
+      <w:proofErr w:type="spellStart"/>
+      <w:r>
+        <w:rPr>
+          <w:rFonts w:ascii="Arial" w:hAnsi="Arial" w:cs="Arial"/>
+        </w:rPr>
+        <w:t>dưới</w:t>
+      </w:r>
+      <w:proofErr w:type="spellEnd"/>
+    </w:p>
+    <w:p>
+      <w:pPr>
+        <w:jc w:val="center"/>
+        <w:rPr>
+          <w:rFonts w:ascii="Arial" w:hAnsi="Arial" w:cs="Arial"/>
+        </w:rPr>
+      </w:pPr>
+    </w:p>
+    <w:p>
+      <w:pPr>
+        <w:jc w:val="center"/>
+        <w:rPr>
+          <w:rFonts w:ascii="Arial" w:hAnsi="Arial" w:cs="Arial"/>
+        </w:rPr>
+      </w:pPr>
+      <w:r>
+        <w:rPr>
+          <w:rFonts w:ascii="Arial" w:hAnsi="Arial" w:cs="Arial"/>
+          <w:noProof/>
+          <w:lang w:eastAsia="en-US"/>
+        </w:rPr>
+        <w:drawing>
+          <wp:inline distT="0" distB="0" distL="0" distR="0">
+            <wp:extent cx="4597401" cy="3448050"/>
+            <wp:effectExtent l="0" t="0" r="0" b="0"/>
+            <wp:docPr id="10" name="Picture 10" descr="D:\Elvensong\Learning\DataMining\ThucHanh\Lab5\Group\plot.png"/>
+            <wp:cNvGraphicFramePr>
+              <a:graphicFrameLocks xmlns:a="http://schemas.openxmlformats.org/drawingml/2006/main" noChangeAspect="1"/>
+            </wp:cNvGraphicFramePr>
+            <a:graphic xmlns:a="http://schemas.openxmlformats.org/drawingml/2006/main">
+              <a:graphicData uri="http://schemas.openxmlformats.org/drawingml/2006/picture">
+                <pic:pic xmlns:pic="http://schemas.openxmlformats.org/drawingml/2006/picture">
+                  <pic:nvPicPr>
+                    <pic:cNvPr id="0" name="Picture 10" descr="D:\Elvensong\Learning\DataMining\ThucHanh\Lab5\Group\plot.png"/>
+                    <pic:cNvPicPr>
+                      <a:picLocks noChangeAspect="1" noChangeArrowheads="1"/>
+                    </pic:cNvPicPr>
+                  </pic:nvPicPr>
+                  <pic:blipFill>
+                    <a:blip r:embed="rId12">
+                      <a:extLst>
+                        <a:ext uri="{28A0092B-C50C-407E-A947-70E740481C1C}">
+                          <a14:useLocalDpi xmlns:a14="http://schemas.microsoft.com/office/drawing/2010/main" val="0"/>
+                        </a:ext>
+                      </a:extLst>
+                    </a:blip>
+                    <a:srcRect/>
+                    <a:stretch>
+                      <a:fillRect/>
+                    </a:stretch>
+                  </pic:blipFill>
+                  <pic:spPr bwMode="auto">
+                    <a:xfrm>
+                      <a:off x="0" y="0"/>
+                      <a:ext cx="4609173" cy="3456879"/>
+                    </a:xfrm>
+                    <a:prstGeom prst="rect">
+                      <a:avLst/>
+                    </a:prstGeom>
+                    <a:noFill/>
+                    <a:ln>
+                      <a:noFill/>
+                    </a:ln>
+                  </pic:spPr>
+                </pic:pic>
+              </a:graphicData>
+            </a:graphic>
+          </wp:inline>
+        </w:drawing>
+      </w:r>
+    </w:p>
+    <w:p>
+      <w:pPr>
+        <w:jc w:val="center"/>
+        <w:rPr>
+          <w:rFonts w:ascii="Arial" w:hAnsi="Arial" w:cs="Arial"/>
+        </w:rPr>
+      </w:pPr>
+      <w:proofErr w:type="spellStart"/>
+      <w:r>
+        <w:rPr>
+          <w:rFonts w:ascii="Arial" w:hAnsi="Arial" w:cs="Arial"/>
+          <w:b/>
+        </w:rPr>
+        <w:t>Hình</w:t>
+      </w:r>
+      <w:proofErr w:type="spellEnd"/>
+      <w:r>
+        <w:rPr>
+          <w:rFonts w:ascii="Arial" w:hAnsi="Arial" w:cs="Arial"/>
+          <w:b/>
+        </w:rPr>
+        <w:t xml:space="preserve"> 1.4.2:</w:t>
+      </w:r>
+      <w:r>
+        <w:rPr>
+          <w:rFonts w:ascii="Arial" w:hAnsi="Arial" w:cs="Arial"/>
+        </w:rPr>
+        <w:t xml:space="preserve"> X = </w:t>
+      </w:r>
+      <w:proofErr w:type="spellStart"/>
+      <w:r>
+        <w:rPr>
+          <w:rFonts w:ascii="Arial" w:hAnsi="Arial" w:cs="Arial"/>
+        </w:rPr>
+        <w:t>răng</w:t>
+      </w:r>
+      <w:proofErr w:type="spellEnd"/>
+      <w:r>
+        <w:rPr>
+          <w:rFonts w:ascii="Arial" w:hAnsi="Arial" w:cs="Arial"/>
+        </w:rPr>
+        <w:t xml:space="preserve"> </w:t>
+      </w:r>
+      <w:proofErr w:type="spellStart"/>
+      <w:r>
+        <w:rPr>
+          <w:rFonts w:ascii="Arial" w:hAnsi="Arial" w:cs="Arial"/>
+        </w:rPr>
+        <w:t>hàm</w:t>
+      </w:r>
+      <w:proofErr w:type="spellEnd"/>
+      <w:r>
+        <w:rPr>
+          <w:rFonts w:ascii="Arial" w:hAnsi="Arial" w:cs="Arial"/>
+        </w:rPr>
+        <w:t xml:space="preserve"> </w:t>
+      </w:r>
+      <w:proofErr w:type="spellStart"/>
+      <w:r>
+        <w:rPr>
+          <w:rFonts w:ascii="Arial" w:hAnsi="Arial" w:cs="Arial"/>
+        </w:rPr>
+        <w:t>trên</w:t>
+      </w:r>
+      <w:proofErr w:type="spellEnd"/>
+      <w:r>
+        <w:rPr>
+          <w:rFonts w:ascii="Arial" w:hAnsi="Arial" w:cs="Arial"/>
+        </w:rPr>
+        <w:t xml:space="preserve">, Y = </w:t>
+      </w:r>
+      <w:proofErr w:type="spellStart"/>
+      <w:r>
+        <w:rPr>
+          <w:rFonts w:ascii="Arial" w:hAnsi="Arial" w:cs="Arial"/>
+        </w:rPr>
+        <w:t>răng</w:t>
+      </w:r>
+      <w:proofErr w:type="spellEnd"/>
+      <w:r>
+        <w:rPr>
+          <w:rFonts w:ascii="Arial" w:hAnsi="Arial" w:cs="Arial"/>
+        </w:rPr>
+        <w:t xml:space="preserve"> </w:t>
+      </w:r>
+      <w:proofErr w:type="spellStart"/>
+      <w:r>
+        <w:rPr>
+          <w:rFonts w:ascii="Arial" w:hAnsi="Arial" w:cs="Arial"/>
+        </w:rPr>
+        <w:t>hàm</w:t>
+      </w:r>
+      <w:proofErr w:type="spellEnd"/>
+      <w:r>
+        <w:rPr>
+          <w:rFonts w:ascii="Arial" w:hAnsi="Arial" w:cs="Arial"/>
+        </w:rPr>
+        <w:t xml:space="preserve"> </w:t>
+      </w:r>
+      <w:proofErr w:type="spellStart"/>
+      <w:r>
+        <w:rPr>
+          <w:rFonts w:ascii="Arial" w:hAnsi="Arial" w:cs="Arial"/>
+        </w:rPr>
+        <w:t>dưới</w:t>
+      </w:r>
+      <w:proofErr w:type="spellEnd"/>
+    </w:p>
+    <w:p>
+      <w:pPr>
+        <w:jc w:val="center"/>
+        <w:rPr>
+          <w:rFonts w:ascii="Arial" w:hAnsi="Arial" w:cs="Arial"/>
+        </w:rPr>
+      </w:pPr>
+    </w:p>
+    <w:p>
+      <w:pPr>
+        <w:jc w:val="center"/>
+        <w:rPr>
+          <w:rFonts w:ascii="Arial" w:hAnsi="Arial" w:cs="Arial"/>
+        </w:rPr>
+      </w:pPr>
+      <w:r>
+        <w:rPr>
+          <w:rFonts w:ascii="Arial" w:hAnsi="Arial" w:cs="Arial"/>
+          <w:noProof/>
+          <w:lang w:eastAsia="en-US"/>
+        </w:rPr>
+        <w:drawing>
+          <wp:inline distT="0" distB="0" distL="0" distR="0">
+            <wp:extent cx="4533900" cy="3400425"/>
+            <wp:effectExtent l="0" t="0" r="0" b="9525"/>
+            <wp:docPr id="11" name="Picture 11" descr="D:\Elvensong\Learning\DataMining\ThucHanh\Lab5\Group\plot.png"/>
+            <wp:cNvGraphicFramePr>
+              <a:graphicFrameLocks xmlns:a="http://schemas.openxmlformats.org/drawingml/2006/main" noChangeAspect="1"/>
+            </wp:cNvGraphicFramePr>
+            <a:graphic xmlns:a="http://schemas.openxmlformats.org/drawingml/2006/main">
+              <a:graphicData uri="http://schemas.openxmlformats.org/drawingml/2006/picture">
+                <pic:pic xmlns:pic="http://schemas.openxmlformats.org/drawingml/2006/picture">
+                  <pic:nvPicPr>
+                    <pic:cNvPr id="0" name="Picture 11" descr="D:\Elvensong\Learning\DataMining\ThucHanh\Lab5\Group\plot.png"/>
+                    <pic:cNvPicPr>
+                      <a:picLocks noChangeAspect="1" noChangeArrowheads="1"/>
+                    </pic:cNvPicPr>
+                  </pic:nvPicPr>
+                  <pic:blipFill>
+                    <a:blip r:embed="rId13">
+                      <a:extLst>
+                        <a:ext uri="{28A0092B-C50C-407E-A947-70E740481C1C}">
+                          <a14:useLocalDpi xmlns:a14="http://schemas.microsoft.com/office/drawing/2010/main" val="0"/>
+                        </a:ext>
+                      </a:extLst>
+                    </a:blip>
+                    <a:srcRect/>
+                    <a:stretch>
+                      <a:fillRect/>
+                    </a:stretch>
+                  </pic:blipFill>
+                  <pic:spPr bwMode="auto">
+                    <a:xfrm>
+                      <a:off x="0" y="0"/>
+                      <a:ext cx="4551313" cy="3413485"/>
+                    </a:xfrm>
+                    <a:prstGeom prst="rect">
+                      <a:avLst/>
+                    </a:prstGeom>
+                    <a:noFill/>
+                    <a:ln>
+                      <a:noFill/>
+                    </a:ln>
+                  </pic:spPr>
+                </pic:pic>
+              </a:graphicData>
+            </a:graphic>
+          </wp:inline>
+        </w:drawing>
+      </w:r>
+    </w:p>
+    <w:p>
+      <w:pPr>
+        <w:jc w:val="center"/>
+        <w:rPr>
+          <w:rFonts w:ascii="Arial" w:hAnsi="Arial" w:cs="Arial"/>
+        </w:rPr>
+      </w:pPr>
+      <w:proofErr w:type="spellStart"/>
+      <w:r>
+        <w:rPr>
+          <w:rFonts w:ascii="Arial" w:hAnsi="Arial" w:cs="Arial"/>
+          <w:b/>
+        </w:rPr>
+        <w:t>Hình</w:t>
+      </w:r>
+      <w:proofErr w:type="spellEnd"/>
+      <w:r>
+        <w:rPr>
+          <w:rFonts w:ascii="Arial" w:hAnsi="Arial" w:cs="Arial"/>
+          <w:b/>
+        </w:rPr>
+        <w:t xml:space="preserve"> 1.4.3:</w:t>
+      </w:r>
+      <w:r>
+        <w:rPr>
+          <w:rFonts w:ascii="Arial" w:hAnsi="Arial" w:cs="Arial"/>
+        </w:rPr>
+        <w:t xml:space="preserve"> X = </w:t>
+      </w:r>
+      <w:proofErr w:type="spellStart"/>
+      <w:r>
+        <w:rPr>
+          <w:rFonts w:ascii="Arial" w:hAnsi="Arial" w:cs="Arial"/>
+        </w:rPr>
+        <w:t>răng</w:t>
+      </w:r>
+      <w:proofErr w:type="spellEnd"/>
+      <w:r>
+        <w:rPr>
+          <w:rFonts w:ascii="Arial" w:hAnsi="Arial" w:cs="Arial"/>
+        </w:rPr>
+        <w:t xml:space="preserve"> </w:t>
+      </w:r>
+      <w:proofErr w:type="spellStart"/>
+      <w:r>
+        <w:rPr>
+          <w:rFonts w:ascii="Arial" w:hAnsi="Arial" w:cs="Arial"/>
+        </w:rPr>
+        <w:t>cửa</w:t>
+      </w:r>
+      <w:proofErr w:type="spellEnd"/>
+      <w:r>
+        <w:rPr>
+          <w:rFonts w:ascii="Arial" w:hAnsi="Arial" w:cs="Arial"/>
+        </w:rPr>
+        <w:t xml:space="preserve"> </w:t>
+      </w:r>
+      <w:proofErr w:type="spellStart"/>
+      <w:r>
+        <w:rPr>
+          <w:rFonts w:ascii="Arial" w:hAnsi="Arial" w:cs="Arial"/>
+        </w:rPr>
+        <w:t>dưới</w:t>
+      </w:r>
+      <w:proofErr w:type="spellEnd"/>
+      <w:r>
+        <w:rPr>
+          <w:rFonts w:ascii="Arial" w:hAnsi="Arial" w:cs="Arial"/>
+        </w:rPr>
+        <w:t xml:space="preserve">, Y = </w:t>
+      </w:r>
+      <w:proofErr w:type="spellStart"/>
+      <w:r>
+        <w:rPr>
+          <w:rFonts w:ascii="Arial" w:hAnsi="Arial" w:cs="Arial"/>
+        </w:rPr>
+        <w:t>răng</w:t>
+      </w:r>
+      <w:proofErr w:type="spellEnd"/>
+      <w:r>
+        <w:rPr>
+          <w:rFonts w:ascii="Arial" w:hAnsi="Arial" w:cs="Arial"/>
+        </w:rPr>
+        <w:t xml:space="preserve"> </w:t>
+      </w:r>
+      <w:proofErr w:type="spellStart"/>
+      <w:r>
+        <w:rPr>
+          <w:rFonts w:ascii="Arial" w:hAnsi="Arial" w:cs="Arial"/>
+        </w:rPr>
+        <w:t>nanh</w:t>
+      </w:r>
+      <w:proofErr w:type="spellEnd"/>
+      <w:r>
+        <w:rPr>
+          <w:rFonts w:ascii="Arial" w:hAnsi="Arial" w:cs="Arial"/>
+        </w:rPr>
+        <w:t xml:space="preserve"> </w:t>
+      </w:r>
+      <w:proofErr w:type="spellStart"/>
+      <w:r>
+        <w:rPr>
+          <w:rFonts w:ascii="Arial" w:hAnsi="Arial" w:cs="Arial"/>
+        </w:rPr>
+        <w:t>dưới</w:t>
+      </w:r>
+      <w:proofErr w:type="spellEnd"/>
+    </w:p>
+    <w:p>
+      <w:pPr>
+        <w:jc w:val="center"/>
+        <w:rPr>
+          <w:rFonts w:ascii="Arial" w:hAnsi="Arial" w:cs="Arial"/>
+        </w:rPr>
+      </w:pPr>
+    </w:p>
+    <w:p>
+      <w:pPr>
+        <w:jc w:val="center"/>
+        <w:rPr>
+          <w:rFonts w:ascii="Arial" w:hAnsi="Arial" w:cs="Arial"/>
+        </w:rPr>
+      </w:pPr>
+      <w:bookmarkStart w:id="0" w:name="_GoBack"/>
+      <w:r>
+        <w:rPr>
+          <w:rFonts w:ascii="Arial" w:hAnsi="Arial" w:cs="Arial"/>
+          <w:noProof/>
+          <w:lang w:eastAsia="en-US"/>
+        </w:rPr>
+        <w:drawing>
+          <wp:inline distT="0" distB="0" distL="0" distR="0">
+            <wp:extent cx="4448175" cy="3336131"/>
+            <wp:effectExtent l="0" t="0" r="0" b="0"/>
+            <wp:docPr id="12" name="Picture 12" descr="D:\Elvensong\Learning\DataMining\ThucHanh\Lab5\Group\plot.png"/>
+            <wp:cNvGraphicFramePr>
+              <a:graphicFrameLocks xmlns:a="http://schemas.openxmlformats.org/drawingml/2006/main" noChangeAspect="1"/>
+            </wp:cNvGraphicFramePr>
+            <a:graphic xmlns:a="http://schemas.openxmlformats.org/drawingml/2006/main">
+              <a:graphicData uri="http://schemas.openxmlformats.org/drawingml/2006/picture">
+                <pic:pic xmlns:pic="http://schemas.openxmlformats.org/drawingml/2006/picture">
+                  <pic:nvPicPr>
+                    <pic:cNvPr id="0" name="Picture 12" descr="D:\Elvensong\Learning\DataMining\ThucHanh\Lab5\Group\plot.png"/>
+                    <pic:cNvPicPr>
+                      <a:picLocks noChangeAspect="1" noChangeArrowheads="1"/>
+                    </pic:cNvPicPr>
+                  </pic:nvPicPr>
+                  <pic:blipFill>
+                    <a:blip r:embed="rId14">
+                      <a:extLst>
+                        <a:ext uri="{28A0092B-C50C-407E-A947-70E740481C1C}">
+                          <a14:useLocalDpi xmlns:a14="http://schemas.microsoft.com/office/drawing/2010/main" val="0"/>
+                        </a:ext>
+                      </a:extLst>
+                    </a:blip>
+                    <a:srcRect/>
+                    <a:stretch>
+                      <a:fillRect/>
+                    </a:stretch>
+                  </pic:blipFill>
+                  <pic:spPr bwMode="auto">
+                    <a:xfrm>
+                      <a:off x="0" y="0"/>
+                      <a:ext cx="4451571" cy="3338678"/>
+                    </a:xfrm>
+                    <a:prstGeom prst="rect">
+                      <a:avLst/>
+                    </a:prstGeom>
+                    <a:noFill/>
+                    <a:ln>
+                      <a:noFill/>
+                    </a:ln>
+                  </pic:spPr>
+                </pic:pic>
+              </a:graphicData>
+            </a:graphic>
+          </wp:inline>
+        </w:drawing>
+      </w:r>
+      <w:bookmarkEnd w:id="0"/>
+    </w:p>
+    <w:p>
+      <w:pPr>
+        <w:jc w:val="center"/>
+        <w:rPr>
+          <w:rFonts w:ascii="Arial" w:hAnsi="Arial" w:cs="Arial"/>
+        </w:rPr>
+      </w:pPr>
+      <w:proofErr w:type="spellStart"/>
+      <w:r>
+        <w:rPr>
+          <w:rFonts w:ascii="Arial" w:hAnsi="Arial" w:cs="Arial"/>
+          <w:b/>
+        </w:rPr>
+        <w:t>Hình</w:t>
+      </w:r>
+      <w:proofErr w:type="spellEnd"/>
+      <w:r>
+        <w:rPr>
+          <w:rFonts w:ascii="Arial" w:hAnsi="Arial" w:cs="Arial"/>
+          <w:b/>
+        </w:rPr>
+        <w:t xml:space="preserve"> 1.4.4: </w:t>
+      </w:r>
+      <w:r>
+        <w:rPr>
+          <w:rFonts w:ascii="Arial" w:hAnsi="Arial" w:cs="Arial"/>
+        </w:rPr>
+        <w:t xml:space="preserve">X = </w:t>
+      </w:r>
+      <w:proofErr w:type="spellStart"/>
+      <w:r>
+        <w:rPr>
+          <w:rFonts w:ascii="Arial" w:hAnsi="Arial" w:cs="Arial"/>
+        </w:rPr>
+        <w:t>răng</w:t>
+      </w:r>
+      <w:proofErr w:type="spellEnd"/>
+      <w:r>
+        <w:rPr>
+          <w:rFonts w:ascii="Arial" w:hAnsi="Arial" w:cs="Arial"/>
+        </w:rPr>
+        <w:t xml:space="preserve"> </w:t>
+      </w:r>
+      <w:proofErr w:type="spellStart"/>
+      <w:r>
+        <w:rPr>
+          <w:rFonts w:ascii="Arial" w:hAnsi="Arial" w:cs="Arial"/>
+        </w:rPr>
+        <w:t>cửa</w:t>
+      </w:r>
+      <w:proofErr w:type="spellEnd"/>
+      <w:r>
+        <w:rPr>
+          <w:rFonts w:ascii="Arial" w:hAnsi="Arial" w:cs="Arial"/>
+        </w:rPr>
+        <w:t xml:space="preserve"> </w:t>
+      </w:r>
+      <w:proofErr w:type="spellStart"/>
+      <w:r>
+        <w:rPr>
+          <w:rFonts w:ascii="Arial" w:hAnsi="Arial" w:cs="Arial"/>
+        </w:rPr>
+        <w:t>trên</w:t>
+      </w:r>
+      <w:proofErr w:type="spellEnd"/>
+      <w:r>
+        <w:rPr>
+          <w:rFonts w:ascii="Arial" w:hAnsi="Arial" w:cs="Arial"/>
+        </w:rPr>
+        <w:t xml:space="preserve">, Y = </w:t>
+      </w:r>
+      <w:proofErr w:type="spellStart"/>
+      <w:r>
+        <w:rPr>
+          <w:rFonts w:ascii="Arial" w:hAnsi="Arial" w:cs="Arial"/>
+        </w:rPr>
+        <w:t>răng</w:t>
+      </w:r>
+      <w:proofErr w:type="spellEnd"/>
+      <w:r>
+        <w:rPr>
+          <w:rFonts w:ascii="Arial" w:hAnsi="Arial" w:cs="Arial"/>
+        </w:rPr>
+        <w:t xml:space="preserve"> </w:t>
+      </w:r>
+      <w:proofErr w:type="spellStart"/>
+      <w:r>
+        <w:rPr>
+          <w:rFonts w:ascii="Arial" w:hAnsi="Arial" w:cs="Arial"/>
+        </w:rPr>
+        <w:t>nanh</w:t>
+      </w:r>
+      <w:proofErr w:type="spellEnd"/>
+      <w:r>
+        <w:rPr>
+          <w:rFonts w:ascii="Arial" w:hAnsi="Arial" w:cs="Arial"/>
+        </w:rPr>
+        <w:t xml:space="preserve"> </w:t>
+      </w:r>
+      <w:proofErr w:type="spellStart"/>
+      <w:r>
+        <w:rPr>
+          <w:rFonts w:ascii="Arial" w:hAnsi="Arial" w:cs="Arial"/>
+        </w:rPr>
+        <w:t>trên</w:t>
+      </w:r>
+      <w:proofErr w:type="spellEnd"/>
+    </w:p>
+    <w:p>
+      <w:pPr>
+        <w:pStyle w:val="Heading1"/>
+        <w:rPr>
+          <w:rFonts w:ascii="Arial" w:hAnsi="Arial" w:cs="Arial"/>
+        </w:rPr>
+      </w:pPr>
+      <w:r>
+        <w:rPr>
+          <w:rFonts w:ascii="Arial" w:hAnsi="Arial" w:cs="Arial"/>
+        </w:rPr>
+        <w:lastRenderedPageBreak/>
+        <w:t>1.5</w:t>
+      </w:r>
+      <w:r>
+        <w:rPr>
+          <w:rFonts w:ascii="Arial" w:hAnsi="Arial" w:cs="Arial"/>
+        </w:rPr>
+        <w:t xml:space="preserve">: </w:t>
+      </w:r>
+      <w:r>
+        <w:rPr>
+          <w:rFonts w:ascii="Arial" w:hAnsi="Arial" w:cs="Arial"/>
+        </w:rPr>
+        <w:t>nhận xét ý nghĩa của cụm dữ liệu</w:t>
+      </w:r>
+    </w:p>
+    <w:p>
+      <w:pPr>
+        <w:rPr>
+          <w:rFonts w:ascii="Arial" w:hAnsi="Arial" w:cs="Arial"/>
+        </w:rPr>
+      </w:pPr>
+    </w:p>
+    <w:p>
+      <w:pPr>
         <w:rPr>
           <w:rFonts w:ascii="Arial" w:hAnsi="Arial" w:cs="Arial"/>
         </w:rPr>
       </w:pPr>
     </w:p>
     <w:sectPr>
-      <w:footerReference w:type="default" r:id="rId11"/>
+      <w:footerReference w:type="default" r:id="rId15"/>
       <w:pgSz w:w="12240" w:h="15840"/>
       <w:pgMar w:top="1440" w:right="1440" w:bottom="1440" w:left="1440" w:header="720" w:footer="720" w:gutter="0"/>
       <w:cols w:space="720"/>
@@ -1765,7 +5961,7 @@
           <w:rPr>
             <w:noProof/>
           </w:rPr>
-          <w:t>2</w:t>
+          <w:t>4</w:t>
         </w:r>
         <w:r>
           <w:rPr>
@@ -2166,7 +6362,7 @@
   <w:abstractNum w:abstractNumId="12" w15:restartNumberingAfterBreak="0">
     <w:nsid w:val="46126274"/>
     <w:multiLevelType w:val="hybridMultilevel"/>
-    <w:tmpl w:val="8AFC5D08"/>
+    <w:tmpl w:val="299E02CE"/>
     <w:lvl w:ilvl="0" w:tplc="04090001">
       <w:start w:val="1"/>
       <w:numFmt w:val="bullet"/>
@@ -2179,7 +6375,7 @@
         <w:rFonts w:ascii="Symbol" w:hAnsi="Symbol" w:hint="default"/>
       </w:rPr>
     </w:lvl>
-    <w:lvl w:ilvl="1" w:tplc="04090003" w:tentative="1">
+    <w:lvl w:ilvl="1" w:tplc="04090003">
       <w:start w:val="1"/>
       <w:numFmt w:val="bullet"/>
       <w:lvlText w:val="o"/>
@@ -3469,7 +7665,6 @@
   <w:style w:type="character" w:default="1" w:styleId="DefaultParagraphFont">
     <w:name w:val="Default Paragraph Font"/>
     <w:uiPriority w:val="1"/>
-    <w:semiHidden/>
     <w:unhideWhenUsed/>
   </w:style>
   <w:style w:type="table" w:default="1" w:styleId="TableNormal">
@@ -4362,8 +8557,12 @@
   </w:compat>
   <w:rsids>
     <w:rsidRoot w:val="005F444E"/>
+    <w:rsid w:val="003264B5"/>
     <w:rsid w:val="005F444E"/>
+    <w:rsid w:val="006A7E93"/>
+    <w:rsid w:val="008F196D"/>
     <w:rsid w:val="00D02B91"/>
+    <w:rsid w:val="00D6016E"/>
   </w:rsids>
   <m:mathPr>
     <m:mathFont m:val="Cambria Math"/>
@@ -4833,7 +9032,7 @@
     <w:basedOn w:val="DefaultParagraphFont"/>
     <w:uiPriority w:val="99"/>
     <w:semiHidden/>
-    <w:rsid w:val="005F444E"/>
+    <w:rsid w:val="003264B5"/>
     <w:rPr>
       <w:color w:val="3B3838" w:themeColor="background2" w:themeShade="40"/>
     </w:rPr>
@@ -6375,7 +10574,7 @@
 </file>
 
 <file path=customXml/itemProps4.xml><?xml version="1.0" encoding="utf-8"?>
-<ds:datastoreItem xmlns:ds="http://schemas.openxmlformats.org/officeDocument/2006/customXml" ds:itemID="{21973D2A-812E-4B51-A769-79FF59E89317}">
+<ds:datastoreItem xmlns:ds="http://schemas.openxmlformats.org/officeDocument/2006/customXml" ds:itemID="{0B4A84F1-F8FD-4799-BFCB-1F468E69A692}">
   <ds:schemaRefs>
     <ds:schemaRef ds:uri="http://schemas.openxmlformats.org/officeDocument/2006/bibliography"/>
   </ds:schemaRefs>

</xml_diff>